<commit_message>
Integrated Feast of Cross Psali Adam
</commit_message>
<xml_diff>
--- a/Psalmody Source/29 Feast of Cross Psali Adam.docx
+++ b/Psalmody Source/29 Feast of Cross Psali Adam.docx
@@ -68,16 +68,44 @@
           </w:tcPr>
           <w:p>
             <w:pPr>
+              <w:pStyle w:val="CopticVersemulti-line"/>
+            </w:pPr>
+            <w:bookmarkStart w:id="0" w:name="_GoBack" w:colFirst="2" w:colLast="2"/>
+            <w:r>
+              <w:t>Ⲁⲗⲏⲑⲱⲥ ⲧⲉⲛⲛⲁϩϯ</w:t>
+            </w:r>
+            <w:r>
+              <w:t>:</w:t>
+            </w:r>
+          </w:p>
+          <w:p>
+            <w:pPr>
+              <w:pStyle w:val="CopticVersemulti-line"/>
+            </w:pPr>
+            <w:r>
+              <w:t>ⲉ̀ⲣⲟⲕ ⲱ̀ Ⲓⲏ̄ⲥ̄ Ⲡⲭ̄ⲥ̄</w:t>
+            </w:r>
+            <w:r>
+              <w:t>:</w:t>
+            </w:r>
+          </w:p>
+          <w:p>
+            <w:pPr>
+              <w:pStyle w:val="CopticVersemulti-line"/>
+            </w:pPr>
+            <w:r>
+              <w:t>ⲡ̀ⲥⲱⲧⲉⲣ Ⲡϣⲏⲣⲓ ⲙ̀Ⲫⲛⲟⲩϯ</w:t>
+            </w:r>
+            <w:r>
+              <w:t>:</w:t>
+            </w:r>
+          </w:p>
+          <w:p>
+            <w:pPr>
               <w:pStyle w:val="CopticVerse"/>
-              <w:rPr>
-                <w:rFonts w:cs="FreeSerifAvvaShenouda"/>
-              </w:rPr>
-            </w:pPr>
-            <w:r>
-              <w:rPr>
-                <w:rFonts w:cs="FreeSerifAvvaShenouda"/>
-              </w:rPr>
-              <w:t>Ⲁⲗⲏⲑⲱⲥ ⲧⲉⲛⲛⲁϩϯ: ⲉ̀ⲣⲟⲕ ⲱ̀ Ⲓⲏ̄ⲥ̄ Ⲡⲭ̄ⲥ̄: ⲡ̀ⲥⲱⲧⲉⲣ Ⲡϣⲏⲣⲓ ⲙ̀Ⲫⲛⲟⲩϯ: ⲛⲉⲙ ⲡⲉⲕⲥ̀ⲧⲁⲩⲣⲟⲥ.</w:t>
+            </w:pPr>
+            <w:r>
+              <w:t>ⲛⲉⲙ ⲡⲉⲕⲥ̀ⲧⲁⲩⲣⲟⲥ.</w:t>
             </w:r>
           </w:p>
         </w:tc>
@@ -103,7 +131,149 @@
           <w:tcPr>
             <w:tcW w:w="1259" w:type="pct"/>
           </w:tcPr>
+          <w:p>
+            <w:pPr>
+              <w:pStyle w:val="EngHang"/>
+            </w:pPr>
+            <w:r>
+              <w:t>We truly believe in You,</w:t>
+            </w:r>
+          </w:p>
+          <w:p>
+            <w:pPr>
+              <w:pStyle w:val="EngHang"/>
+            </w:pPr>
+            <w:r>
+              <w:t>O Jesus Christ,</w:t>
+            </w:r>
+          </w:p>
+          <w:p>
+            <w:pPr>
+              <w:pStyle w:val="EngHang"/>
+            </w:pPr>
+            <w:r>
+              <w:t>The Saviour, the Son of God,</w:t>
+            </w:r>
+          </w:p>
+          <w:p>
+            <w:pPr>
+              <w:pStyle w:val="EngHangEnd"/>
+            </w:pPr>
+            <w:r>
+              <w:t>And in Your Cross.</w:t>
+            </w:r>
+          </w:p>
+        </w:tc>
+        <w:tc>
+          <w:tcPr>
+            <w:tcW w:w="1260" w:type="pct"/>
+          </w:tcPr>
           <w:p/>
+        </w:tc>
+      </w:tr>
+      <w:bookmarkEnd w:id="0"/>
+      <w:tr>
+        <w:tc>
+          <w:tcPr>
+            <w:tcW w:w="1255" w:type="pct"/>
+          </w:tcPr>
+          <w:p>
+            <w:pPr>
+              <w:pStyle w:val="CopticVersemulti-line"/>
+              <w:rPr>
+                <w:rFonts w:eastAsia="Arial Unicode MS" w:cs="FreeSerifAvvaShenouda"/>
+              </w:rPr>
+            </w:pPr>
+            <w:r>
+              <w:rPr>
+                <w:rFonts w:eastAsia="Arial Unicode MS" w:cs="FreeSerifAvvaShenouda"/>
+              </w:rPr>
+              <w:t>Ⲃⲟⲛ ⲟⲩⲱ̀ⲟⲩ ⲛⲉⲙ ⲟⲩⲧⲁⲓⲟ̀:</w:t>
+            </w:r>
+          </w:p>
+          <w:p>
+            <w:pPr>
+              <w:pStyle w:val="CopticVersemulti-line"/>
+              <w:rPr>
+                <w:rFonts w:eastAsia="Arial Unicode MS" w:cs="FreeSerifAvvaShenouda"/>
+              </w:rPr>
+            </w:pPr>
+            <w:r>
+              <w:rPr>
+                <w:rFonts w:eastAsia="Arial Unicode MS" w:cs="FreeSerifAvvaShenouda"/>
+              </w:rPr>
+              <w:t>ⲉⲣⲡ̀ⲣⲉⲡⲓ ⲙ̀ⲡⲉϥⲥ̀ⲧⲁⲩⲣⲟⲥ:</w:t>
+            </w:r>
+          </w:p>
+          <w:p>
+            <w:pPr>
+              <w:pStyle w:val="CopticVersemulti-line"/>
+              <w:rPr>
+                <w:rFonts w:eastAsia="Arial Unicode MS" w:cs="FreeSerifAvvaShenouda"/>
+              </w:rPr>
+            </w:pPr>
+            <w:r>
+              <w:rPr>
+                <w:rFonts w:eastAsia="Arial Unicode MS" w:cs="FreeSerifAvvaShenouda"/>
+              </w:rPr>
+              <w:t>Ⲡⲟⲩⲣⲟ ⲛ̀ⲧⲉ ⲡ̀ⲱ̀ⲟⲩ:</w:t>
+            </w:r>
+          </w:p>
+          <w:p>
+            <w:pPr>
+              <w:pStyle w:val="CopticVerse"/>
+            </w:pPr>
+            <w:r>
+              <w:t>ⲡ̀ⲧⲁϫⲣⲟ ⲛ̀ⲛⲓⲡⲓⲥⲧⲟⲥ.</w:t>
+            </w:r>
+          </w:p>
+        </w:tc>
+        <w:tc>
+          <w:tcPr>
+            <w:tcW w:w="1226" w:type="pct"/>
+          </w:tcPr>
+          <w:p>
+            <w:r>
+              <w:t>All glory and honor, is due unto the cross, of the King of glory, the confirmation of the believers.</w:t>
+            </w:r>
+          </w:p>
+        </w:tc>
+        <w:tc>
+          <w:tcPr>
+            <w:tcW w:w="1259" w:type="pct"/>
+          </w:tcPr>
+          <w:p>
+            <w:pPr>
+              <w:pStyle w:val="EngHang"/>
+            </w:pPr>
+            <w:r>
+              <w:t>All glory and honour</w:t>
+            </w:r>
+          </w:p>
+          <w:p>
+            <w:pPr>
+              <w:pStyle w:val="EngHang"/>
+            </w:pPr>
+            <w:r>
+              <w:t>Are due to the Cross</w:t>
+            </w:r>
+          </w:p>
+          <w:p>
+            <w:pPr>
+              <w:pStyle w:val="EngHang"/>
+            </w:pPr>
+            <w:r>
+              <w:t>Of the King of glory,</w:t>
+            </w:r>
+          </w:p>
+          <w:p>
+            <w:pPr>
+              <w:pStyle w:val="EngHangEnd"/>
+            </w:pPr>
+            <w:r>
+              <w:t>The confirmation of the faithful.</w:t>
+            </w:r>
+          </w:p>
         </w:tc>
         <w:tc>
           <w:tcPr>
@@ -119,16 +289,52 @@
           </w:tcPr>
           <w:p>
             <w:pPr>
+              <w:pStyle w:val="CopticVersemulti-line"/>
+              <w:rPr>
+                <w:rFonts w:cs="FreeSerifAvvaShenouda"/>
+              </w:rPr>
+            </w:pPr>
+            <w:r>
+              <w:rPr>
+                <w:rFonts w:cs="FreeSerifAvvaShenouda"/>
+              </w:rPr>
+              <w:t>Ⲅⲉ ⲅⲁⲣ ⲁⲥⲧⲟⲱⲛⲥ ⲛ̀ϫⲉ:</w:t>
+            </w:r>
+          </w:p>
+          <w:p>
+            <w:pPr>
+              <w:pStyle w:val="CopticVersemulti-line"/>
+              <w:rPr>
+                <w:rFonts w:cs="FreeSerifAvvaShenouda"/>
+              </w:rPr>
+            </w:pPr>
+            <w:r>
+              <w:rPr>
+                <w:rFonts w:cs="FreeSerifAvvaShenouda"/>
+              </w:rPr>
+              <w:t>Ⲏⲗⲁⲛⲏ ϯⲟⲩⲣⲱ:</w:t>
+            </w:r>
+          </w:p>
+          <w:p>
+            <w:pPr>
+              <w:pStyle w:val="CopticVersemulti-line"/>
+              <w:rPr>
+                <w:rFonts w:cs="FreeSerifAvvaShenouda"/>
+              </w:rPr>
+            </w:pPr>
+            <w:r>
+              <w:rPr>
+                <w:rFonts w:cs="FreeSerifAvvaShenouda"/>
+              </w:rPr>
+              <w:t>ⲁⲥⲕⲱϯ ϧⲉⲛ ⲟⲩⲥ̀ⲡⲟⲩⲇⲏ:</w:t>
+            </w:r>
+          </w:p>
+          <w:p>
+            <w:pPr>
               <w:pStyle w:val="CopticVerse"/>
-              <w:rPr>
-                <w:rFonts w:eastAsia="Arial Unicode MS" w:cs="FreeSerifAvvaShenouda"/>
-              </w:rPr>
-            </w:pPr>
-            <w:r>
-              <w:rPr>
-                <w:rFonts w:eastAsia="Arial Unicode MS" w:cs="FreeSerifAvvaShenouda"/>
-              </w:rPr>
-              <w:t>Ⲃⲟⲛ ⲟⲩⲱ̀ⲟⲩ ⲛⲉⲙ ⲟⲩⲧⲁⲓⲟ̀: ⲉⲣⲡ̀ⲣⲉⲡⲓ ⲙ̀ⲡⲉϥⲥ̀ⲧⲁⲩⲣⲟⲥ: Ⲡⲟⲩⲣⲟ ⲛ̀ⲧⲉ ⲡ̀ⲱ̀ⲟⲩ: ⲡ̀ⲧⲁϫⲣⲟ ⲛ̀ⲛⲓⲡⲓⲥⲧⲟⲥ.</w:t>
+            </w:pPr>
+            <w:r>
+              <w:t>ⲛ̀ⲥⲁ ⲡⲓⲥ̀ⲧⲁⲩⲣⲟⲥ ⲡⲓⲣⲉϥϭⲣⲟ.</w:t>
             </w:r>
           </w:p>
         </w:tc>
@@ -138,7 +344,21 @@
           </w:tcPr>
           <w:p>
             <w:r>
-              <w:t>All glory and honor, is due unto the cross, of the King of glory, the confirmation of the believers.</w:t>
+              <w:t xml:space="preserve">For queen Helen, arose up, and sought eagerly, the </w:t>
+            </w:r>
+            <w:commentRangeStart w:id="1"/>
+            <w:r>
+              <w:t xml:space="preserve">victorious </w:t>
+            </w:r>
+            <w:commentRangeEnd w:id="1"/>
+            <w:r>
+              <w:rPr>
+                <w:rStyle w:val="CommentReference"/>
+              </w:rPr>
+              <w:commentReference w:id="1"/>
+            </w:r>
+            <w:r>
+              <w:t>cross.</w:t>
             </w:r>
           </w:p>
         </w:tc>
@@ -146,7 +366,38 @@
           <w:tcPr>
             <w:tcW w:w="1259" w:type="pct"/>
           </w:tcPr>
-          <w:p/>
+          <w:p>
+            <w:pPr>
+              <w:pStyle w:val="EngHang"/>
+            </w:pPr>
+            <w:r>
+              <w:t>For Queen Helen</w:t>
+            </w:r>
+          </w:p>
+          <w:p>
+            <w:pPr>
+              <w:pStyle w:val="EngHang"/>
+            </w:pPr>
+            <w:r>
+              <w:t>Rose up</w:t>
+            </w:r>
+          </w:p>
+          <w:p>
+            <w:pPr>
+              <w:pStyle w:val="EngHang"/>
+            </w:pPr>
+            <w:r>
+              <w:t>And eagerly sought</w:t>
+            </w:r>
+          </w:p>
+          <w:p>
+            <w:pPr>
+              <w:pStyle w:val="EngHangEnd"/>
+            </w:pPr>
+            <w:r>
+              <w:t>The victorious Cross.</w:t>
+            </w:r>
+          </w:p>
         </w:tc>
         <w:tc>
           <w:tcPr>
@@ -162,16 +413,52 @@
           </w:tcPr>
           <w:p>
             <w:pPr>
+              <w:pStyle w:val="CopticVersemulti-line"/>
+              <w:rPr>
+                <w:rFonts w:cs="FreeSerifAvvaShenouda"/>
+              </w:rPr>
+            </w:pPr>
+            <w:r>
+              <w:rPr>
+                <w:rFonts w:cs="FreeSerifAvvaShenouda"/>
+              </w:rPr>
+              <w:t>Ⲇⲁⲩⲓⲇ ⲅⲁⲣ ⲉϥϫⲱ:</w:t>
+            </w:r>
+          </w:p>
+          <w:p>
+            <w:pPr>
+              <w:pStyle w:val="CopticVersemulti-line"/>
+              <w:rPr>
+                <w:rFonts w:cs="FreeSerifAvvaShenouda"/>
+              </w:rPr>
+            </w:pPr>
+            <w:r>
+              <w:rPr>
+                <w:rFonts w:cs="FreeSerifAvvaShenouda"/>
+              </w:rPr>
+              <w:t>ⲙ̀ⲡ̀ⲧⲁⲓⲟ̀ ⲙ̀ⲡⲓⲥ̀ⲧⲁⲩⲣⲟⲥ:</w:t>
+            </w:r>
+          </w:p>
+          <w:p>
+            <w:pPr>
+              <w:pStyle w:val="CopticVersemulti-line"/>
+              <w:rPr>
+                <w:rFonts w:cs="FreeSerifAvvaShenouda"/>
+              </w:rPr>
+            </w:pPr>
+            <w:r>
+              <w:rPr>
+                <w:rFonts w:cs="FreeSerifAvvaShenouda"/>
+              </w:rPr>
+              <w:t>ϫⲉ Ⲡⲟ̄ⲥ̄ ⲉⲣⲟⲩⲣⲟ:</w:t>
+            </w:r>
+          </w:p>
+          <w:p>
+            <w:pPr>
               <w:pStyle w:val="CopticVerse"/>
-              <w:rPr>
-                <w:rFonts w:cs="FreeSerifAvvaShenouda"/>
-              </w:rPr>
-            </w:pPr>
-            <w:r>
-              <w:rPr>
-                <w:rFonts w:cs="FreeSerifAvvaShenouda"/>
-              </w:rPr>
-              <w:t>Ⲅⲉ ⲅⲁⲣ ⲁⲥⲧⲟⲱⲛⲥ ⲛ̀ϫⲉ: Ⲏⲗⲁⲛⲏ ϯⲟⲩⲣⲱ: ⲁⲥⲕⲱϯ ϧⲉⲛ ⲟⲩⲥ̀ⲡⲟⲩⲇⲏ: ⲛ̀ⲥⲁ ⲡⲓⲥ̀ⲧⲁⲩⲣⲟⲥ ⲡⲓⲣⲉϥϭⲣⲟ.</w:t>
+            </w:pPr>
+            <w:r>
+              <w:t>ⲉ̀ⲃⲟⲗϩⲓ ⲟⲩϣⲉ ⲕⲁⲗⲱⲥ.</w:t>
             </w:r>
           </w:p>
         </w:tc>
@@ -181,7 +468,7 @@
           </w:tcPr>
           <w:p>
             <w:r>
-              <w:t>For queen Helen, arose up, and sought eagerly, the victorious cross.</w:t>
+              <w:t>For David spoke about, the honor of the cross, saying the Lord reigned, from a beautiful wood.</w:t>
             </w:r>
           </w:p>
         </w:tc>
@@ -189,7 +476,38 @@
           <w:tcPr>
             <w:tcW w:w="1259" w:type="pct"/>
           </w:tcPr>
-          <w:p/>
+          <w:p>
+            <w:pPr>
+              <w:pStyle w:val="EngHang"/>
+            </w:pPr>
+            <w:r>
+              <w:t>For David spoke of</w:t>
+            </w:r>
+          </w:p>
+          <w:p>
+            <w:pPr>
+              <w:pStyle w:val="EngHang"/>
+            </w:pPr>
+            <w:r>
+              <w:t>The honour of the Cross,</w:t>
+            </w:r>
+          </w:p>
+          <w:p>
+            <w:pPr>
+              <w:pStyle w:val="EngHang"/>
+            </w:pPr>
+            <w:r>
+              <w:t>Saying, the Lord reigned</w:t>
+            </w:r>
+          </w:p>
+          <w:p>
+            <w:pPr>
+              <w:pStyle w:val="EngHangEnd"/>
+            </w:pPr>
+            <w:r>
+              <w:t>From a fair Tree.</w:t>
+            </w:r>
+          </w:p>
         </w:tc>
         <w:tc>
           <w:tcPr>
@@ -205,22 +523,52 @@
           </w:tcPr>
           <w:p>
             <w:pPr>
+              <w:pStyle w:val="CopticVersemulti-line"/>
+              <w:rPr>
+                <w:rFonts w:cs="FreeSerifAvvaShenouda"/>
+              </w:rPr>
+            </w:pPr>
+            <w:r>
+              <w:rPr>
+                <w:rFonts w:cs="FreeSerifAvvaShenouda"/>
+              </w:rPr>
+              <w:t>Ⲉⲙⲙⲁⲛⲟⲩⲏⲗ Ⲡⲉⲛⲛⲟⲩϯ:</w:t>
+            </w:r>
+          </w:p>
+          <w:p>
+            <w:pPr>
+              <w:pStyle w:val="CopticVersemulti-line"/>
+              <w:rPr>
+                <w:rFonts w:cs="FreeSerifAvvaShenouda"/>
+              </w:rPr>
+            </w:pPr>
+            <w:r>
+              <w:rPr>
+                <w:rFonts w:cs="FreeSerifAvvaShenouda"/>
+              </w:rPr>
+              <w:t>ⲡⲓⲁⲗⲏⲑⲓⲛⲟⲥ:</w:t>
+            </w:r>
+          </w:p>
+          <w:p>
+            <w:pPr>
+              <w:pStyle w:val="CopticVersemulti-line"/>
+              <w:rPr>
+                <w:rFonts w:cs="FreeSerifAvvaShenouda"/>
+              </w:rPr>
+            </w:pPr>
+            <w:r>
+              <w:rPr>
+                <w:rFonts w:cs="FreeSerifAvvaShenouda"/>
+              </w:rPr>
+              <w:t>ⲁϥϯ ⲛⲁⲛ ⲛ̀ⲟⲩⲥⲱϯ:</w:t>
+            </w:r>
+          </w:p>
+          <w:p>
+            <w:pPr>
               <w:pStyle w:val="CopticVerse"/>
-              <w:rPr>
-                <w:rFonts w:cs="FreeSerifAvvaShenouda"/>
-              </w:rPr>
-            </w:pPr>
-            <w:r>
-              <w:rPr>
-                <w:rFonts w:cs="FreeSerifAvvaShenouda"/>
-              </w:rPr>
-              <w:t>Ⲇⲁⲩⲓⲇ ⲅⲁⲣ ⲉϥϫⲱ: ⲙ̀ⲡ̀ⲧⲁⲓⲟ̀ ⲙ̀ⲡⲓⲥ̀ⲧⲁⲩⲣⲟⲥ: ϫⲉ Ⲡⲟ̄ⲥ̄ ⲉⲣⲟⲩⲣⲟ: ⲉ̀ⲃⲟⲗϩⲓ</w:t>
-            </w:r>
-            <w:r>
-              <w:rPr>
-                <w:rFonts w:cs="FreeSerifAvvaShenouda"/>
-              </w:rPr>
-              <w:t xml:space="preserve"> ⲟⲩϣⲉ ⲕⲁⲗⲱⲥ.</w:t>
+            </w:pPr>
+            <w:r>
+              <w:t>ⲉⲑⲃⲉ ⲡⲓⲥ̀ⲧⲁⲩⲣⲟⲥ.</w:t>
             </w:r>
           </w:p>
         </w:tc>
@@ -230,7 +578,7 @@
           </w:tcPr>
           <w:p>
             <w:r>
-              <w:t>For David spoke about, the honor of the cross, saying the Lord reigned, from a beautiful wood.</w:t>
+              <w:t>Immanuel our God, the true One, gave us salvation, through the Cross.</w:t>
             </w:r>
           </w:p>
         </w:tc>
@@ -238,7 +586,38 @@
           <w:tcPr>
             <w:tcW w:w="1259" w:type="pct"/>
           </w:tcPr>
-          <w:p/>
+          <w:p>
+            <w:pPr>
+              <w:pStyle w:val="EngHang"/>
+            </w:pPr>
+            <w:r>
+              <w:t>Emmanuel, our God,</w:t>
+            </w:r>
+          </w:p>
+          <w:p>
+            <w:pPr>
+              <w:pStyle w:val="EngHang"/>
+            </w:pPr>
+            <w:r>
+              <w:t>The true One</w:t>
+            </w:r>
+          </w:p>
+          <w:p>
+            <w:pPr>
+              <w:pStyle w:val="EngHang"/>
+            </w:pPr>
+            <w:r>
+              <w:t>Granted us salvation</w:t>
+            </w:r>
+          </w:p>
+          <w:p>
+            <w:pPr>
+              <w:pStyle w:val="EngHangEnd"/>
+            </w:pPr>
+            <w:r>
+              <w:t>Through the Cross.</w:t>
+            </w:r>
+          </w:p>
         </w:tc>
         <w:tc>
           <w:tcPr>
@@ -254,16 +633,53 @@
           </w:tcPr>
           <w:p>
             <w:pPr>
+              <w:pStyle w:val="CopticVersemulti-line"/>
+              <w:rPr>
+                <w:rFonts w:cs="FreeSerifAvvaShenouda"/>
+              </w:rPr>
+            </w:pPr>
+            <w:r>
+              <w:rPr>
+                <w:rFonts w:cs="FreeSerifAvvaShenouda"/>
+              </w:rPr>
+              <w:t>Ϣⲁϣϥ ⲛ̀ⲧⲁⲅⲙⲁ ⲛⲓⲃⲉⲛ:</w:t>
+            </w:r>
+          </w:p>
+          <w:p>
+            <w:pPr>
+              <w:pStyle w:val="CopticVersemulti-line"/>
+              <w:rPr>
+                <w:rFonts w:cs="FreeSerifAvvaShenouda"/>
+              </w:rPr>
+            </w:pPr>
+            <w:r>
+              <w:rPr>
+                <w:rFonts w:cs="FreeSerifAvvaShenouda"/>
+              </w:rPr>
+              <w:t>ⲛ̀ⲟⲣⲑⲟⲇⲟⲝⲟⲥ:</w:t>
+            </w:r>
+          </w:p>
+          <w:p>
+            <w:pPr>
+              <w:pStyle w:val="CopticVersemulti-line"/>
+              <w:rPr>
+                <w:rFonts w:cs="FreeSerifAvvaShenouda"/>
+              </w:rPr>
+            </w:pPr>
+            <w:r>
+              <w:rPr>
+                <w:rFonts w:cs="FreeSerifAvvaShenouda"/>
+              </w:rPr>
+              <w:t>ⲉⲩⲧⲟⲙⲓ ⲛ̀ⲥⲏⲟⲩ ⲛⲓⲃⲉⲛ:</w:t>
+            </w:r>
+          </w:p>
+          <w:p>
+            <w:pPr>
               <w:pStyle w:val="CopticVerse"/>
-              <w:rPr>
-                <w:rFonts w:cs="FreeSerifAvvaShenouda"/>
-              </w:rPr>
-            </w:pPr>
-            <w:r>
-              <w:rPr>
-                <w:rFonts w:cs="FreeSerifAvvaShenouda"/>
-              </w:rPr>
-              <w:t>Ⲉⲙⲙⲁⲛⲟⲩⲏⲗ Ⲡⲉⲛⲛⲟⲩϯ: ⲡⲓⲁⲗⲏⲑⲓⲛⲟⲥ: ⲁϥϯ ⲛⲁⲛ ⲛ̀ⲟⲩⲥⲱϯ: ⲉⲑⲃⲉ ⲡⲓⲥ̀ⲧⲁⲩⲣⲟⲥ.</w:t>
+            </w:pPr>
+            <w:r>
+              <w:lastRenderedPageBreak/>
+              <w:t>ⲉⲫ̀ⲙⲏⲓⲛⲓ ⲙ̀ⲡⲓⲥ̀ⲧⲁⲩⲣⲟⲥ.</w:t>
             </w:r>
           </w:p>
         </w:tc>
@@ -273,7 +689,8 @@
           </w:tcPr>
           <w:p>
             <w:r>
-              <w:t>Immanuel our God, the true One, gave us salvation, through the Cross.</w:t>
+              <w:lastRenderedPageBreak/>
+              <w:t>All the seven orders, of the orthodoxy, join all the time, with the sign of the cross.</w:t>
             </w:r>
           </w:p>
         </w:tc>
@@ -281,7 +698,47 @@
           <w:tcPr>
             <w:tcW w:w="1259" w:type="pct"/>
           </w:tcPr>
-          <w:p/>
+          <w:p>
+            <w:pPr>
+              <w:pStyle w:val="EngHang"/>
+            </w:pPr>
+            <w:commentRangeStart w:id="2"/>
+            <w:r>
+              <w:t>All seven Orthodox</w:t>
+            </w:r>
+          </w:p>
+          <w:p>
+            <w:pPr>
+              <w:pStyle w:val="EngHang"/>
+            </w:pPr>
+            <w:r>
+              <w:t>Orders</w:t>
+            </w:r>
+          </w:p>
+          <w:p>
+            <w:pPr>
+              <w:pStyle w:val="EngHang"/>
+            </w:pPr>
+            <w:r>
+              <w:t>Join at all times</w:t>
+            </w:r>
+          </w:p>
+          <w:p>
+            <w:pPr>
+              <w:pStyle w:val="EngHangEnd"/>
+            </w:pPr>
+            <w:r>
+              <w:lastRenderedPageBreak/>
+              <w:t>With the sign of the Cross.</w:t>
+            </w:r>
+            <w:commentRangeEnd w:id="2"/>
+            <w:r>
+              <w:rPr>
+                <w:rStyle w:val="CommentReference"/>
+              </w:rPr>
+              <w:commentReference w:id="2"/>
+            </w:r>
+          </w:p>
         </w:tc>
         <w:tc>
           <w:tcPr>
@@ -297,16 +754,53 @@
           </w:tcPr>
           <w:p>
             <w:pPr>
+              <w:pStyle w:val="CopticVersemulti-line"/>
+              <w:rPr>
+                <w:rFonts w:eastAsia="Arial Unicode MS" w:cs="FreeSerifAvvaShenouda"/>
+              </w:rPr>
+            </w:pPr>
+            <w:r>
+              <w:rPr>
+                <w:rFonts w:eastAsia="Arial Unicode MS" w:cs="FreeSerifAvvaShenouda"/>
+              </w:rPr>
+              <w:lastRenderedPageBreak/>
+              <w:t>Ⲏⲡⲡⲉ ⲁⲛⲟⲛ ⲛⲓⲡⲓⲥⲧⲁⲟⲥ:</w:t>
+            </w:r>
+          </w:p>
+          <w:p>
+            <w:pPr>
+              <w:pStyle w:val="CopticVersemulti-line"/>
+              <w:rPr>
+                <w:rFonts w:eastAsia="Arial Unicode MS" w:cs="FreeSerifAvvaShenouda"/>
+              </w:rPr>
+            </w:pPr>
+            <w:r>
+              <w:rPr>
+                <w:rFonts w:eastAsia="Arial Unicode MS" w:cs="FreeSerifAvvaShenouda"/>
+              </w:rPr>
+              <w:t>ⲧⲉⲛⲉⲣϣⲁⲓ ⲛⲁϥ ⲕⲁⲗⲱⲥ:</w:t>
+            </w:r>
+          </w:p>
+          <w:p>
+            <w:pPr>
+              <w:pStyle w:val="CopticVersemulti-line"/>
+              <w:rPr>
+                <w:rFonts w:eastAsia="Arial Unicode MS" w:cs="FreeSerifAvvaShenouda"/>
+              </w:rPr>
+            </w:pPr>
+            <w:r>
+              <w:rPr>
+                <w:rFonts w:eastAsia="Arial Unicode MS" w:cs="FreeSerifAvvaShenouda"/>
+              </w:rPr>
+              <w:t>ⲉⲛⲱϣ ⲉ̀ⲃⲟⲗ ⲉⲛϫⲱ ⲙ̀ⲙⲟⲥ:</w:t>
+            </w:r>
+          </w:p>
+          <w:p>
+            <w:pPr>
               <w:pStyle w:val="CopticVerse"/>
-              <w:rPr>
-                <w:rFonts w:cs="FreeSerifAvvaShenouda"/>
-              </w:rPr>
-            </w:pPr>
-            <w:r>
-              <w:rPr>
-                <w:rFonts w:cs="FreeSerifAvvaShenouda"/>
-              </w:rPr>
-              <w:t>Ϣⲁϣϥ ⲛ̀ⲧⲁⲅⲙⲁ ⲛⲓⲃⲉⲛ: ⲛ̀ⲟⲣⲑⲟⲇⲟⲝⲟⲥ: ⲉⲩⲧⲟⲙⲓ ⲛ̀ⲥⲏⲟⲩ ⲛⲓⲃⲉⲛ: ⲉⲫ̀ⲙⲏⲓⲛⲓ ⲙ̀ⲡⲓⲥ̀ⲧⲁⲩⲣⲟⲥ.</w:t>
+            </w:pPr>
+            <w:r>
+              <w:t>ϫⲉ ⲭⲉⲣⲉ ⲡⲓⲥ̀ⲧⲁⲩⲣⲟⲥ.</w:t>
             </w:r>
           </w:p>
         </w:tc>
@@ -316,7 +810,7 @@
           </w:tcPr>
           <w:p>
             <w:r>
-              <w:t>All the seven orders, of the orthodoxy, join all the time, with the sign of the cross.</w:t>
+              <w:t>And we the believers, keep the feast beautiful, proclaiming saying, hail to the cross.</w:t>
             </w:r>
           </w:p>
         </w:tc>
@@ -324,7 +818,38 @@
           <w:tcPr>
             <w:tcW w:w="1259" w:type="pct"/>
           </w:tcPr>
-          <w:p/>
+          <w:p>
+            <w:pPr>
+              <w:pStyle w:val="EngHang"/>
+            </w:pPr>
+            <w:r>
+              <w:t>And we, the faithful,</w:t>
+            </w:r>
+          </w:p>
+          <w:p>
+            <w:pPr>
+              <w:pStyle w:val="EngHang"/>
+            </w:pPr>
+            <w:r>
+              <w:t>Keep the beautiful feast,</w:t>
+            </w:r>
+          </w:p>
+          <w:p>
+            <w:pPr>
+              <w:pStyle w:val="EngHang"/>
+            </w:pPr>
+            <w:r>
+              <w:t>Proclaiming and saying,</w:t>
+            </w:r>
+          </w:p>
+          <w:p>
+            <w:pPr>
+              <w:pStyle w:val="EngHangEnd"/>
+            </w:pPr>
+            <w:r>
+              <w:t>Hail to the Cross.</w:t>
+            </w:r>
+          </w:p>
         </w:tc>
         <w:tc>
           <w:tcPr>
@@ -340,16 +865,52 @@
           </w:tcPr>
           <w:p>
             <w:pPr>
+              <w:pStyle w:val="CopticVersemulti-line"/>
+              <w:rPr>
+                <w:rFonts w:cs="FreeSerifAvvaShenouda"/>
+              </w:rPr>
+            </w:pPr>
+            <w:r>
+              <w:rPr>
+                <w:rFonts w:cs="FreeSerifAvvaShenouda"/>
+              </w:rPr>
+              <w:t>Ⲑⲱⲕ ⲧⲉ ϯϫⲟⲙ ⲛⲉⲙ ⲡⲓⲱ̀ⲟⲩ:</w:t>
+            </w:r>
+          </w:p>
+          <w:p>
+            <w:pPr>
+              <w:pStyle w:val="CopticVersemulti-line"/>
+              <w:rPr>
+                <w:rFonts w:cs="FreeSerifAvvaShenouda"/>
+              </w:rPr>
+            </w:pPr>
+            <w:r>
+              <w:rPr>
+                <w:rFonts w:cs="FreeSerifAvvaShenouda"/>
+              </w:rPr>
+              <w:t>ⲛⲉⲙ ⲡⲓⲥ̀ⲙⲟⲩ ⲱ̀ Ⲡⲭ̄ⲥ̄:</w:t>
+            </w:r>
+          </w:p>
+          <w:p>
+            <w:pPr>
+              <w:pStyle w:val="CopticVersemulti-line"/>
+              <w:rPr>
+                <w:rFonts w:cs="FreeSerifAvvaShenouda"/>
+              </w:rPr>
+            </w:pPr>
+            <w:r>
+              <w:rPr>
+                <w:rFonts w:cs="FreeSerifAvvaShenouda"/>
+              </w:rPr>
+              <w:t>Ⲡⲟⲩⲣⲟ ⲛ̀ⲧⲉ ⲛⲓⲟⲩⲣⲱⲟⲩ:</w:t>
+            </w:r>
+          </w:p>
+          <w:p>
+            <w:pPr>
               <w:pStyle w:val="CopticVerse"/>
-              <w:rPr>
-                <w:rFonts w:eastAsia="Arial Unicode MS" w:cs="FreeSerifAvvaShenouda"/>
-              </w:rPr>
-            </w:pPr>
-            <w:r>
-              <w:rPr>
-                <w:rFonts w:eastAsia="Arial Unicode MS" w:cs="FreeSerifAvvaShenouda"/>
-              </w:rPr>
-              <w:t>Ⲏⲡⲡⲉ ⲁⲛⲟⲛ ⲛⲓⲡⲓⲥⲧⲁⲟⲥ: ⲧⲉⲛⲉⲣϣⲁⲓ ⲛⲁϥ ⲕⲁⲗⲱⲥ: ⲉⲛⲱϣ ⲉ̀ⲃⲟⲗ ⲉⲛϫⲱ ⲙ̀ⲙⲟⲥ: ϫⲉ ⲭⲉⲣⲉ ⲡⲓⲥ̀ⲧⲁⲩⲣⲟⲥ.</w:t>
+            </w:pPr>
+            <w:r>
+              <w:t>Ⲡϣⲏⲣⲓ ⲛ̀Ⲑⲉⲟⲥ.</w:t>
             </w:r>
           </w:p>
         </w:tc>
@@ -359,15 +920,7 @@
           </w:tcPr>
           <w:p>
             <w:r>
-              <w:t xml:space="preserve">And we the </w:t>
-            </w:r>
-            <w:proofErr w:type="gramStart"/>
-            <w:r>
-              <w:t>believers,</w:t>
-            </w:r>
-            <w:proofErr w:type="gramEnd"/>
-            <w:r>
-              <w:t xml:space="preserve"> keep the feast beautiful, proclaiming saying, hail to the cross.</w:t>
+              <w:t>Yours is the power and glory, and the blessing O Christ, the King of kings, the Son of God.</w:t>
             </w:r>
           </w:p>
         </w:tc>
@@ -375,7 +928,38 @@
           <w:tcPr>
             <w:tcW w:w="1259" w:type="pct"/>
           </w:tcPr>
-          <w:p/>
+          <w:p>
+            <w:pPr>
+              <w:pStyle w:val="EngHang"/>
+            </w:pPr>
+            <w:r>
+              <w:t>Yours is the power, the glory,</w:t>
+            </w:r>
+          </w:p>
+          <w:p>
+            <w:pPr>
+              <w:pStyle w:val="EngHang"/>
+            </w:pPr>
+            <w:r>
+              <w:t>And the blessing, O Christ,</w:t>
+            </w:r>
+          </w:p>
+          <w:p>
+            <w:pPr>
+              <w:pStyle w:val="EngHang"/>
+            </w:pPr>
+            <w:r>
+              <w:t>King of kings,</w:t>
+            </w:r>
+          </w:p>
+          <w:p>
+            <w:pPr>
+              <w:pStyle w:val="EngHangEnd"/>
+            </w:pPr>
+            <w:r>
+              <w:t>The Son of God.</w:t>
+            </w:r>
+          </w:p>
         </w:tc>
         <w:tc>
           <w:tcPr>
@@ -391,16 +975,52 @@
           </w:tcPr>
           <w:p>
             <w:pPr>
+              <w:pStyle w:val="CopticVersemulti-line"/>
+              <w:rPr>
+                <w:rFonts w:cs="FreeSerifAvvaShenouda"/>
+              </w:rPr>
+            </w:pPr>
+            <w:r>
+              <w:rPr>
+                <w:rFonts w:cs="FreeSerifAvvaShenouda"/>
+              </w:rPr>
+              <w:t>Ⲓⲏ̄ⲥ̄ Ⲡⲭ̄ⲥ̄ Ⲡⲉⲛⲛⲟⲩϯ:</w:t>
+            </w:r>
+          </w:p>
+          <w:p>
+            <w:pPr>
+              <w:pStyle w:val="CopticVersemulti-line"/>
+              <w:rPr>
+                <w:rFonts w:cs="FreeSerifAvvaShenouda"/>
+              </w:rPr>
+            </w:pPr>
+            <w:r>
+              <w:rPr>
+                <w:rFonts w:cs="FreeSerifAvvaShenouda"/>
+              </w:rPr>
+              <w:t>Ⲡⲟⲩⲣⲟ ⲛ̀ⲛⲓⲉⲱⲛ:</w:t>
+            </w:r>
+          </w:p>
+          <w:p>
+            <w:pPr>
+              <w:pStyle w:val="CopticVersemulti-line"/>
+              <w:rPr>
+                <w:rFonts w:cs="FreeSerifAvvaShenouda"/>
+              </w:rPr>
+            </w:pPr>
+            <w:r>
+              <w:rPr>
+                <w:rFonts w:cs="FreeSerifAvvaShenouda"/>
+              </w:rPr>
+              <w:t>ⲁⲩⲁϣϥ ⲉⲑⲃⲉ ⲡⲉⲛⲥⲱϯ:</w:t>
+            </w:r>
+          </w:p>
+          <w:p>
+            <w:pPr>
               <w:pStyle w:val="CopticVerse"/>
-              <w:rPr>
-                <w:rFonts w:cs="FreeSerifAvvaShenouda"/>
-              </w:rPr>
-            </w:pPr>
-            <w:r>
-              <w:rPr>
-                <w:rFonts w:cs="FreeSerifAvvaShenouda"/>
-              </w:rPr>
-              <w:t>Ⲑⲱⲕ ⲧⲉ ϯϫⲟⲙ ⲛⲉⲙ ⲡⲓⲱ̀ⲟⲩ: ⲛⲉⲙ ⲡⲓⲥ̀ⲙⲟⲩ ⲱ̀ Ⲡⲭ̄ⲥ̄: Ⲡⲟⲩⲣⲟ ⲛ̀ⲧⲉ ⲛⲓⲟⲩⲣⲱⲟⲩ: Ⲡϣⲏⲣⲓ ⲛ̀Ⲑⲉⲟⲥ.</w:t>
+            </w:pPr>
+            <w:r>
+              <w:t>ϧⲉⲛ ⲡ̀ⲧⲱⲟⲩ ⲛ̀Ⲕⲣⲁⲛⲓⲟⲛ.</w:t>
             </w:r>
           </w:p>
         </w:tc>
@@ -410,15 +1030,7 @@
           </w:tcPr>
           <w:p>
             <w:r>
-              <w:t xml:space="preserve">Yours is the power and glory, and the blessing </w:t>
-            </w:r>
-            <w:proofErr w:type="spellStart"/>
-            <w:r>
-              <w:t>O</w:t>
-            </w:r>
-            <w:proofErr w:type="spellEnd"/>
-            <w:r>
-              <w:t xml:space="preserve"> Christ, the King of kings, the Son of God.</w:t>
+              <w:t>Jesus Christ our God, the King of the ages, was crucified for our salvation, on the mountain of Kranion.</w:t>
             </w:r>
           </w:p>
         </w:tc>
@@ -426,7 +1038,38 @@
           <w:tcPr>
             <w:tcW w:w="1259" w:type="pct"/>
           </w:tcPr>
-          <w:p/>
+          <w:p>
+            <w:pPr>
+              <w:pStyle w:val="EngHang"/>
+            </w:pPr>
+            <w:r>
+              <w:t>Jesus Christ our God,</w:t>
+            </w:r>
+          </w:p>
+          <w:p>
+            <w:pPr>
+              <w:pStyle w:val="EngHang"/>
+            </w:pPr>
+            <w:r>
+              <w:t>The King of the ages,</w:t>
+            </w:r>
+          </w:p>
+          <w:p>
+            <w:pPr>
+              <w:pStyle w:val="EngHang"/>
+            </w:pPr>
+            <w:r>
+              <w:t>Was crucified for our salvation</w:t>
+            </w:r>
+          </w:p>
+          <w:p>
+            <w:pPr>
+              <w:pStyle w:val="EngHangEnd"/>
+            </w:pPr>
+            <w:r>
+              <w:t>On mount Golgotha.</w:t>
+            </w:r>
+          </w:p>
         </w:tc>
         <w:tc>
           <w:tcPr>
@@ -442,16 +1085,52 @@
           </w:tcPr>
           <w:p>
             <w:pPr>
+              <w:pStyle w:val="CopticVersemulti-line"/>
+              <w:rPr>
+                <w:rFonts w:cs="FreeSerifAvvaShenouda"/>
+              </w:rPr>
+            </w:pPr>
+            <w:r>
+              <w:rPr>
+                <w:rFonts w:cs="FreeSerifAvvaShenouda"/>
+              </w:rPr>
+              <w:t>Ⲕⲱⲥⲧⲁⲛⲧⲓⲛⲟⲥ ⲡⲓⲟⲩⲣⲟ:</w:t>
+            </w:r>
+          </w:p>
+          <w:p>
+            <w:pPr>
+              <w:pStyle w:val="CopticVersemulti-line"/>
+              <w:rPr>
+                <w:rFonts w:cs="FreeSerifAvvaShenouda"/>
+              </w:rPr>
+            </w:pPr>
+            <w:r>
+              <w:rPr>
+                <w:rFonts w:cs="FreeSerifAvvaShenouda"/>
+              </w:rPr>
+              <w:t>ⲁϥⲁⲩ ⲉ̀ⲡⲓⲥ̀ⲧⲁⲩⲣⲟⲥ:</w:t>
+            </w:r>
+          </w:p>
+          <w:p>
+            <w:pPr>
+              <w:pStyle w:val="CopticVersemulti-line"/>
+              <w:rPr>
+                <w:rFonts w:cs="FreeSerifAvvaShenouda"/>
+              </w:rPr>
+            </w:pPr>
+            <w:r>
+              <w:rPr>
+                <w:rFonts w:cs="FreeSerifAvvaShenouda"/>
+              </w:rPr>
+              <w:t>ⲙ̀ⲡ̀ⲟⲩⲣⲟ ⲛ̀ⲧⲉ ⲡ̀ⲱ̀ⲟⲩ:</w:t>
+            </w:r>
+          </w:p>
+          <w:p>
+            <w:pPr>
               <w:pStyle w:val="CopticVerse"/>
-              <w:rPr>
-                <w:rFonts w:cs="FreeSerifAvvaShenouda"/>
-              </w:rPr>
-            </w:pPr>
-            <w:r>
-              <w:rPr>
-                <w:rFonts w:cs="FreeSerifAvvaShenouda"/>
-              </w:rPr>
-              <w:t>Ⲓⲏ̄ⲥ̄ Ⲡⲭ̄ⲥ̄ Ⲡⲉⲛⲛⲟⲩϯ: Ⲡⲟⲩⲣⲟ ⲛ̀ⲛⲓⲉⲱⲛ: ⲁⲩⲁϣϥ ⲉⲑⲃⲉ ⲡⲉⲛⲥⲱϯ: ϧⲉⲛ ⲡ̀ⲧⲱⲟⲩ ⲛ̀Ⲕⲣⲁⲛⲓⲟⲛ.</w:t>
+            </w:pPr>
+            <w:r>
+              <w:t>ϧⲉⲛ ⲑ̀ⲙⲏϯ ⲛ̀ⲟⲩⲣⲁⲛⲟⲥ.</w:t>
             </w:r>
           </w:p>
         </w:tc>
@@ -461,13 +1140,19 @@
           </w:tcPr>
           <w:p>
             <w:r>
-              <w:t xml:space="preserve">Jesus Christ our God, the King of the ages, was crucified for our salvation, on the mountain of </w:t>
-            </w:r>
-            <w:proofErr w:type="spellStart"/>
-            <w:r>
-              <w:t>Kranion</w:t>
-            </w:r>
-            <w:proofErr w:type="spellEnd"/>
+              <w:t xml:space="preserve">Constantine the king, saw the cross, of the King of glory, in the midst of </w:t>
+            </w:r>
+            <w:commentRangeStart w:id="3"/>
+            <w:r>
+              <w:t>heaven</w:t>
+            </w:r>
+            <w:commentRangeEnd w:id="3"/>
+            <w:r>
+              <w:rPr>
+                <w:rStyle w:val="CommentReference"/>
+              </w:rPr>
+              <w:commentReference w:id="3"/>
+            </w:r>
             <w:r>
               <w:t>.</w:t>
             </w:r>
@@ -477,7 +1162,38 @@
           <w:tcPr>
             <w:tcW w:w="1259" w:type="pct"/>
           </w:tcPr>
-          <w:p/>
+          <w:p>
+            <w:pPr>
+              <w:pStyle w:val="EngHang"/>
+            </w:pPr>
+            <w:r>
+              <w:t>King Constantine</w:t>
+            </w:r>
+          </w:p>
+          <w:p>
+            <w:pPr>
+              <w:pStyle w:val="EngHang"/>
+            </w:pPr>
+            <w:r>
+              <w:t>Saw the Cross</w:t>
+            </w:r>
+          </w:p>
+          <w:p>
+            <w:pPr>
+              <w:pStyle w:val="EngHang"/>
+            </w:pPr>
+            <w:r>
+              <w:t>Of the King of glory</w:t>
+            </w:r>
+          </w:p>
+          <w:p>
+            <w:pPr>
+              <w:pStyle w:val="EngHangEnd"/>
+            </w:pPr>
+            <w:r>
+              <w:t>In the midst of the heavens.</w:t>
+            </w:r>
+          </w:p>
         </w:tc>
         <w:tc>
           <w:tcPr>
@@ -493,23 +1209,52 @@
           </w:tcPr>
           <w:p>
             <w:pPr>
+              <w:pStyle w:val="CopticVersemulti-line"/>
+              <w:rPr>
+                <w:rFonts w:cs="FreeSerifAvvaShenouda"/>
+              </w:rPr>
+            </w:pPr>
+            <w:r>
+              <w:rPr>
+                <w:rFonts w:cs="FreeSerifAvvaShenouda"/>
+              </w:rPr>
+              <w:t>Ⲗⲁⲟⲥ ⲛ̀ⲛⲓⲡⲓⲥⲧⲟⲥ:</w:t>
+            </w:r>
+          </w:p>
+          <w:p>
+            <w:pPr>
+              <w:pStyle w:val="CopticVersemulti-line"/>
+              <w:rPr>
+                <w:rFonts w:cs="FreeSerifAvvaShenouda"/>
+              </w:rPr>
+            </w:pPr>
+            <w:r>
+              <w:rPr>
+                <w:rFonts w:cs="FreeSerifAvvaShenouda"/>
+              </w:rPr>
+              <w:t>ⲉⲩⲁϣⲓ ϧⲉⲛ ⲟⲩⲑⲉⲗⲏⲗ:</w:t>
+            </w:r>
+          </w:p>
+          <w:p>
+            <w:pPr>
+              <w:pStyle w:val="CopticVersemulti-line"/>
+              <w:rPr>
+                <w:rFonts w:cs="FreeSerifAvvaShenouda"/>
+              </w:rPr>
+            </w:pPr>
+            <w:r>
+              <w:rPr>
+                <w:rFonts w:cs="FreeSerifAvvaShenouda"/>
+              </w:rPr>
+              <w:t>ϧⲉⲛ ⲡ̀ϣⲁⲓ ⲛ̀ⲧⲉ ⲡⲓⲥ̀ⲧⲁⲩⲣⲟⲥ:</w:t>
+            </w:r>
+          </w:p>
+          <w:p>
+            <w:pPr>
               <w:pStyle w:val="CopticVerse"/>
-              <w:rPr>
-                <w:rFonts w:cs="FreeSerifAvvaShenouda"/>
-              </w:rPr>
-            </w:pPr>
-            <w:r>
-              <w:rPr>
-                <w:rFonts w:cs="FreeSerifAvvaShenouda"/>
-              </w:rPr>
-              <w:t xml:space="preserve">Ⲕⲱⲥⲧⲁⲛⲧⲓⲛⲟⲥ ⲡⲓⲟⲩⲣⲟ: ⲁϥⲁⲩ ⲉ̀ⲡⲓⲥ̀ⲧⲁⲩⲣⲟⲥ: </w:t>
-            </w:r>
-            <w:r>
-              <w:rPr>
-                <w:rFonts w:cs="FreeSerifAvvaShenouda"/>
-              </w:rPr>
-              <w:lastRenderedPageBreak/>
-              <w:t>ⲙ̀ⲡ̀ⲟⲩⲣⲟ ⲛ̀ⲧⲉ ⲡ̀ⲱ̀ⲟⲩ: ϧⲉⲛ ⲑ̀ⲙⲏϯ ⲛ̀ⲟⲩⲣⲁⲛⲟⲥ.</w:t>
+            </w:pPr>
+            <w:r>
+              <w:t>ⲛ̀ⲧⲉ Ⲉⲙⲙⲁⲛⲟⲩⲏⲗ.</w:t>
             </w:r>
           </w:p>
         </w:tc>
@@ -519,16 +1264,7 @@
           </w:tcPr>
           <w:p>
             <w:r>
-              <w:lastRenderedPageBreak/>
-              <w:t xml:space="preserve">Constantine the </w:t>
-            </w:r>
-            <w:proofErr w:type="gramStart"/>
-            <w:r>
-              <w:t>king,</w:t>
-            </w:r>
-            <w:proofErr w:type="gramEnd"/>
-            <w:r>
-              <w:t xml:space="preserve"> saw the cross, of the King of glory, in the midst of heaven.</w:t>
+              <w:t>The believing people, rejoice joyfully, on the feast of the cross, of Immanuel.</w:t>
             </w:r>
           </w:p>
         </w:tc>
@@ -536,7 +1272,38 @@
           <w:tcPr>
             <w:tcW w:w="1259" w:type="pct"/>
           </w:tcPr>
-          <w:p/>
+          <w:p>
+            <w:pPr>
+              <w:pStyle w:val="EngHang"/>
+            </w:pPr>
+            <w:r>
+              <w:t>O faithful people,</w:t>
+            </w:r>
+          </w:p>
+          <w:p>
+            <w:pPr>
+              <w:pStyle w:val="EngHang"/>
+            </w:pPr>
+            <w:r>
+              <w:t>Rejoice in joy</w:t>
+            </w:r>
+          </w:p>
+          <w:p>
+            <w:pPr>
+              <w:pStyle w:val="EngHang"/>
+            </w:pPr>
+            <w:r>
+              <w:t>On the Feast of the Cross</w:t>
+            </w:r>
+          </w:p>
+          <w:p>
+            <w:pPr>
+              <w:pStyle w:val="EngHangEnd"/>
+            </w:pPr>
+            <w:r>
+              <w:t>Of Emmanuel.</w:t>
+            </w:r>
+          </w:p>
         </w:tc>
         <w:tc>
           <w:tcPr>
@@ -552,35 +1319,64 @@
           </w:tcPr>
           <w:p>
             <w:pPr>
+              <w:pStyle w:val="CopticVersemulti-line"/>
+              <w:rPr>
+                <w:rFonts w:cs="FreeSerifAvvaShenouda"/>
+              </w:rPr>
+            </w:pPr>
+            <w:r>
+              <w:rPr>
+                <w:rFonts w:cs="FreeSerifAvvaShenouda"/>
+              </w:rPr>
+              <w:t>Ⲙⲟⲓ ⲛⲁⲛ ⲛ̀ⲧⲉⲕϩⲓⲣⲏⲛⲏ:</w:t>
+            </w:r>
+          </w:p>
+          <w:p>
+            <w:pPr>
+              <w:pStyle w:val="CopticVersemulti-line"/>
+              <w:rPr>
+                <w:rFonts w:cs="FreeSerifAvvaShenouda"/>
+              </w:rPr>
+            </w:pPr>
+            <w:r>
+              <w:rPr>
+                <w:rFonts w:cs="FreeSerifAvvaShenouda"/>
+              </w:rPr>
+              <w:t>ⲛ̀ⲧⲉⲛⲛⲁⲩ ⲉ̀Ⲓⲉⲣⲟⲩⲥⲁⲗⲏⲙ:</w:t>
+            </w:r>
+          </w:p>
+          <w:p>
+            <w:pPr>
+              <w:pStyle w:val="CopticVersemulti-line"/>
+              <w:rPr>
+                <w:rFonts w:cs="FreeSerifAvvaShenouda"/>
+              </w:rPr>
+            </w:pPr>
+            <w:r>
+              <w:rPr>
+                <w:rFonts w:cs="FreeSerifAvvaShenouda"/>
+              </w:rPr>
+              <w:lastRenderedPageBreak/>
+              <w:t>ⲛⲉⲙ Ⲥⲓⲱⲛ ϯⲃⲁⲕⲓ:</w:t>
+            </w:r>
+          </w:p>
+          <w:p>
+            <w:pPr>
               <w:pStyle w:val="CopticVerse"/>
-              <w:rPr>
-                <w:rFonts w:cs="FreeSerifAvvaShenouda"/>
-              </w:rPr>
-            </w:pPr>
-            <w:r>
-              <w:rPr>
-                <w:rFonts w:cs="FreeSerifAvvaShenouda"/>
-              </w:rPr>
+            </w:pPr>
+            <w:r>
+              <w:t>ⲛⲉⲙ ⲡ̀ⲕⲁⲏⲓ ⲙ̀Ⲃⲏⲑⲗⲉⲉⲙ.</w:t>
+            </w:r>
+          </w:p>
+        </w:tc>
+        <w:tc>
+          <w:tcPr>
+            <w:tcW w:w="1226" w:type="pct"/>
+          </w:tcPr>
+          <w:p>
+            <w:r>
               <w:lastRenderedPageBreak/>
-              <w:t>Ⲗⲁⲟⲥ ⲛ̀ⲛⲓⲡⲓⲥⲧⲟⲥ: ⲉⲩⲁϣⲓ ϧⲉⲛ ⲟⲩⲑⲉⲗⲏⲗ: ϧⲉⲛ ⲡ̀ϣⲁⲓ ⲛ̀ⲧⲉ ⲡⲓⲥ̀ⲧⲁⲩⲣⲟⲥ: ⲛ̀ⲧⲉ Ⲉⲙⲙⲁⲛⲟⲩⲏⲗ.</w:t>
-            </w:r>
-          </w:p>
-        </w:tc>
-        <w:tc>
-          <w:tcPr>
-            <w:tcW w:w="1226" w:type="pct"/>
-          </w:tcPr>
-          <w:p>
-            <w:r>
-              <w:t xml:space="preserve">The believing </w:t>
-            </w:r>
-            <w:proofErr w:type="gramStart"/>
-            <w:r>
-              <w:t>people,</w:t>
-            </w:r>
-            <w:proofErr w:type="gramEnd"/>
-            <w:r>
-              <w:t xml:space="preserve"> rejoice joyfully, on the feast of the cross, of Immanuel.</w:t>
+              <w:t>Give us your peace, to see Jerusalem, and the city of Zion, and the land of Bethlehem.</w:t>
             </w:r>
           </w:p>
         </w:tc>
@@ -588,7 +1384,39 @@
           <w:tcPr>
             <w:tcW w:w="1259" w:type="pct"/>
           </w:tcPr>
-          <w:p/>
+          <w:p>
+            <w:pPr>
+              <w:pStyle w:val="EngHang"/>
+            </w:pPr>
+            <w:r>
+              <w:t>Grant us Your peace</w:t>
+            </w:r>
+          </w:p>
+          <w:p>
+            <w:pPr>
+              <w:pStyle w:val="EngHang"/>
+            </w:pPr>
+            <w:r>
+              <w:t>To see Jerusalem,</w:t>
+            </w:r>
+          </w:p>
+          <w:p>
+            <w:pPr>
+              <w:pStyle w:val="EngHang"/>
+            </w:pPr>
+            <w:r>
+              <w:lastRenderedPageBreak/>
+              <w:t>The city of Zion,</w:t>
+            </w:r>
+          </w:p>
+          <w:p>
+            <w:pPr>
+              <w:pStyle w:val="EngHangEnd"/>
+            </w:pPr>
+            <w:r>
+              <w:t>And the land of Bethlehem,</w:t>
+            </w:r>
+          </w:p>
         </w:tc>
         <w:tc>
           <w:tcPr>
@@ -604,16 +1432,53 @@
           </w:tcPr>
           <w:p>
             <w:pPr>
+              <w:pStyle w:val="CopticVersemulti-line"/>
+              <w:rPr>
+                <w:rFonts w:cs="FreeSerifAvvaShenouda"/>
+              </w:rPr>
+            </w:pPr>
+            <w:r>
+              <w:rPr>
+                <w:rFonts w:cs="FreeSerifAvvaShenouda"/>
+              </w:rPr>
+              <w:lastRenderedPageBreak/>
+              <w:t>Ⲛⲉⲙ ϯⲁⲛⲥⲧⲁⲥⲓⲥ:</w:t>
+            </w:r>
+          </w:p>
+          <w:p>
+            <w:pPr>
+              <w:pStyle w:val="CopticVersemulti-line"/>
+              <w:rPr>
+                <w:rFonts w:cs="FreeSerifAvvaShenouda"/>
+              </w:rPr>
+            </w:pPr>
+            <w:r>
+              <w:rPr>
+                <w:rFonts w:cs="FreeSerifAvvaShenouda"/>
+              </w:rPr>
+              <w:t>ⲛⲉⲙ ⲡⲓⲧⲱⲟⲩ ⲛ̀Ⲕⲣⲁⲛⲓⲟⲛ:</w:t>
+            </w:r>
+          </w:p>
+          <w:p>
+            <w:pPr>
+              <w:pStyle w:val="CopticVersemulti-line"/>
+              <w:rPr>
+                <w:rFonts w:cs="FreeSerifAvvaShenouda"/>
+              </w:rPr>
+            </w:pPr>
+            <w:r>
+              <w:rPr>
+                <w:rFonts w:cs="FreeSerifAvvaShenouda"/>
+              </w:rPr>
+              <w:t>ⲛⲉⲙ ϯⲁⲛⲁⲗⲩⲯⲓⲥ:</w:t>
+            </w:r>
+          </w:p>
+          <w:p>
+            <w:pPr>
               <w:pStyle w:val="CopticVerse"/>
-              <w:rPr>
-                <w:rFonts w:cs="FreeSerifAvvaShenouda"/>
-              </w:rPr>
-            </w:pPr>
-            <w:r>
-              <w:rPr>
-                <w:rFonts w:cs="FreeSerifAvvaShenouda"/>
-              </w:rPr>
-              <w:t>Ⲙⲟⲓ ⲛⲁⲛ ⲛ̀ⲧⲉⲕϩⲓⲣⲏⲛⲏ: ⲛ̀ⲧⲉⲛⲛⲁⲩ ⲉ̀Ⲓⲉⲣⲟⲩⲥⲁⲗⲏⲙ: ⲛⲉⲙ Ⲥⲓⲱⲛ ϯⲃⲁⲕⲓ: ⲛⲉⲙ ⲡ̀ⲕⲁⲏⲓ ⲙ̀Ⲃⲏⲑⲗⲉⲉⲙ.</w:t>
+            </w:pPr>
+            <w:r>
+              <w:t>ⲛⲉⲙ ⲡⲓⲥ̀ⲡⲏⲗⲉⲟⲛ.</w:t>
             </w:r>
           </w:p>
         </w:tc>
@@ -623,7 +1488,7 @@
           </w:tcPr>
           <w:p>
             <w:r>
-              <w:t>Give us your peace, to see Jerusalem, and the city of Zion, and the land of Bethlehem.</w:t>
+              <w:t>And the resurrection, and the mountain Kranion, and the ascension, and the cave.</w:t>
             </w:r>
           </w:p>
         </w:tc>
@@ -631,7 +1496,38 @@
           <w:tcPr>
             <w:tcW w:w="1259" w:type="pct"/>
           </w:tcPr>
-          <w:p/>
+          <w:p>
+            <w:pPr>
+              <w:pStyle w:val="EngHang"/>
+            </w:pPr>
+            <w:r>
+              <w:t>And the Resurrection,</w:t>
+            </w:r>
+          </w:p>
+          <w:p>
+            <w:pPr>
+              <w:pStyle w:val="EngHang"/>
+            </w:pPr>
+            <w:r>
+              <w:t>And mount Golgotha,</w:t>
+            </w:r>
+          </w:p>
+          <w:p>
+            <w:pPr>
+              <w:pStyle w:val="EngHang"/>
+            </w:pPr>
+            <w:r>
+              <w:t>And the Ascension,</w:t>
+            </w:r>
+          </w:p>
+          <w:p>
+            <w:pPr>
+              <w:pStyle w:val="EngHangEnd"/>
+            </w:pPr>
+            <w:r>
+              <w:t>And the Cave,</w:t>
+            </w:r>
+          </w:p>
         </w:tc>
         <w:tc>
           <w:tcPr>
@@ -647,16 +1543,52 @@
           </w:tcPr>
           <w:p>
             <w:pPr>
+              <w:pStyle w:val="CopticVersemulti-line"/>
+              <w:rPr>
+                <w:rFonts w:cs="FreeSerifAvvaShenouda"/>
+              </w:rPr>
+            </w:pPr>
+            <w:r>
+              <w:rPr>
+                <w:rFonts w:cs="FreeSerifAvvaShenouda"/>
+              </w:rPr>
+              <w:t>Ⲝⲁⲡⲓⲛⲁ ⲛ̀ϩⲟⲩⲟ̀:</w:t>
+            </w:r>
+          </w:p>
+          <w:p>
+            <w:pPr>
+              <w:pStyle w:val="CopticVersemulti-line"/>
+              <w:rPr>
+                <w:rFonts w:cs="FreeSerifAvvaShenouda"/>
+              </w:rPr>
+            </w:pPr>
+            <w:r>
+              <w:rPr>
+                <w:rFonts w:cs="FreeSerifAvvaShenouda"/>
+              </w:rPr>
+              <w:t>ⲡⲓⲙ̀ϩⲁⲩ ⲙ̀Ⲡⲭ̄ⲥ̄:</w:t>
+            </w:r>
+          </w:p>
+          <w:p>
+            <w:pPr>
+              <w:pStyle w:val="CopticVersemulti-line"/>
+              <w:rPr>
+                <w:rFonts w:cs="FreeSerifAvvaShenouda"/>
+              </w:rPr>
+            </w:pPr>
+            <w:r>
+              <w:rPr>
+                <w:rFonts w:cs="FreeSerifAvvaShenouda"/>
+              </w:rPr>
+              <w:t>ⲫ̀ⲏⲉⲙⲉϩ ⲛ̀ⲱ̀ⲟⲩ:</w:t>
+            </w:r>
+          </w:p>
+          <w:p>
+            <w:pPr>
               <w:pStyle w:val="CopticVerse"/>
-              <w:rPr>
-                <w:rFonts w:cs="FreeSerifAvvaShenouda"/>
-              </w:rPr>
-            </w:pPr>
-            <w:r>
-              <w:rPr>
-                <w:rFonts w:cs="FreeSerifAvvaShenouda"/>
-              </w:rPr>
-              <w:t>Ⲛⲉⲙ ϯⲁⲛⲥⲧⲁⲥⲓⲥ: ⲛⲉⲙ ⲡⲓⲧⲱⲟⲩ ⲛ̀Ⲕⲣⲁⲛⲓⲟⲛ: ⲛⲉⲙ ϯⲁⲛⲁⲗⲩⲯⲓⲥ: ⲛⲉⲙ ⲡⲓⲥ̀ⲡⲏⲗⲉⲟⲛ.</w:t>
+            </w:pPr>
+            <w:r>
+              <w:t>ⲛⲉⲙ ⲡ̀ⲕⲁϩⲓ ⲙ̀ⲡⲓⲒⲟⲣⲇⲁⲛⲏⲥ.</w:t>
             </w:r>
           </w:p>
         </w:tc>
@@ -666,15 +1598,7 @@
           </w:tcPr>
           <w:p>
             <w:r>
-              <w:t xml:space="preserve">And the resurrection, and the mountain </w:t>
-            </w:r>
-            <w:proofErr w:type="spellStart"/>
-            <w:r>
-              <w:t>Kranion</w:t>
-            </w:r>
-            <w:proofErr w:type="spellEnd"/>
-            <w:r>
-              <w:t>, and the ascension, and the cave.</w:t>
+              <w:t>And furthermore, the tomb of Christ, full of glory, and the land of Jordan.</w:t>
             </w:r>
           </w:p>
         </w:tc>
@@ -682,7 +1606,38 @@
           <w:tcPr>
             <w:tcW w:w="1259" w:type="pct"/>
           </w:tcPr>
-          <w:p/>
+          <w:p>
+            <w:pPr>
+              <w:pStyle w:val="EngHang"/>
+            </w:pPr>
+            <w:r>
+              <w:t>The tomb of Christ</w:t>
+            </w:r>
+          </w:p>
+          <w:p>
+            <w:pPr>
+              <w:pStyle w:val="EngHang"/>
+            </w:pPr>
+            <w:r>
+              <w:t>As well,</w:t>
+            </w:r>
+          </w:p>
+          <w:p>
+            <w:pPr>
+              <w:pStyle w:val="EngHang"/>
+            </w:pPr>
+            <w:r>
+              <w:t>Full of glory,</w:t>
+            </w:r>
+          </w:p>
+          <w:p>
+            <w:pPr>
+              <w:pStyle w:val="EngHangEnd"/>
+            </w:pPr>
+            <w:r>
+              <w:t>And the land of Jordan.</w:t>
+            </w:r>
+          </w:p>
         </w:tc>
         <w:tc>
           <w:tcPr>
@@ -698,16 +1653,52 @@
           </w:tcPr>
           <w:p>
             <w:pPr>
+              <w:pStyle w:val="CopticVersemulti-line"/>
+              <w:rPr>
+                <w:rFonts w:cs="FreeSerifAvvaShenouda"/>
+              </w:rPr>
+            </w:pPr>
+            <w:r>
+              <w:rPr>
+                <w:rFonts w:cs="FreeSerifAvvaShenouda"/>
+              </w:rPr>
+              <w:t>Ⲟⲩⲛⲓϣϯ ⲡⲉ ⲛ̀ⲧⲁⲓⲟ:</w:t>
+            </w:r>
+          </w:p>
+          <w:p>
+            <w:pPr>
+              <w:pStyle w:val="CopticVersemulti-line"/>
+              <w:rPr>
+                <w:rFonts w:cs="FreeSerifAvvaShenouda"/>
+              </w:rPr>
+            </w:pPr>
+            <w:r>
+              <w:rPr>
+                <w:rFonts w:cs="FreeSerifAvvaShenouda"/>
+              </w:rPr>
+              <w:t>ⲙ̀ⲡ̀ⲧⲩⲡⲟⲥ ⲙ̀ⲡⲓⲥ̀ⲧⲁⲩⲣⲟⲥ:</w:t>
+            </w:r>
+          </w:p>
+          <w:p>
+            <w:pPr>
+              <w:pStyle w:val="CopticVersemulti-line"/>
+              <w:rPr>
+                <w:rFonts w:cs="FreeSerifAvvaShenouda"/>
+              </w:rPr>
+            </w:pPr>
+            <w:r>
+              <w:rPr>
+                <w:rFonts w:cs="FreeSerifAvvaShenouda"/>
+              </w:rPr>
+              <w:t>ⲛ̀ⲧⲉ Ⲡⲉⲛⲟⲩⲣⲟ Ⲓⲏ̄ⲥ̄:</w:t>
+            </w:r>
+          </w:p>
+          <w:p>
+            <w:pPr>
               <w:pStyle w:val="CopticVerse"/>
-              <w:rPr>
-                <w:rFonts w:cs="FreeSerifAvvaShenouda"/>
-              </w:rPr>
-            </w:pPr>
-            <w:r>
-              <w:rPr>
-                <w:rFonts w:cs="FreeSerifAvvaShenouda"/>
-              </w:rPr>
-              <w:t>Ⲝⲁⲡⲓⲛⲁ ⲛ̀ϩⲟⲩⲟ̀: ⲡⲓⲙ̀ϩⲁⲩ ⲙ̀Ⲡⲭ̄ⲥ̄: ⲫ̀ⲏⲉⲙⲉϩ ⲛ̀ⲱ̀ⲟⲩ: ⲛⲉⲙ ⲡ̀ⲕⲁϩⲓ ⲙ̀ⲡⲓⲒⲟⲣⲇⲁⲛⲏⲥ.</w:t>
+            </w:pPr>
+            <w:r>
+              <w:t>Ⲡⲓⲭ̀ⲣⲓⲥⲧⲟⲥ Ⲡⲉⲛϭⲟⲓⲥ.</w:t>
             </w:r>
           </w:p>
         </w:tc>
@@ -717,7 +1708,7 @@
           </w:tcPr>
           <w:p>
             <w:r>
-              <w:t>And furthermore, the tomb of Christ, full of glory, and the land of Jordan.</w:t>
+              <w:t>Great is the honor, of the sign of the cross, of our King, Jesus Christ our Lord.</w:t>
             </w:r>
           </w:p>
         </w:tc>
@@ -725,7 +1716,38 @@
           <w:tcPr>
             <w:tcW w:w="1259" w:type="pct"/>
           </w:tcPr>
-          <w:p/>
+          <w:p>
+            <w:pPr>
+              <w:pStyle w:val="EngHang"/>
+            </w:pPr>
+            <w:r>
+              <w:t>Great is the honour</w:t>
+            </w:r>
+          </w:p>
+          <w:p>
+            <w:pPr>
+              <w:pStyle w:val="EngHang"/>
+            </w:pPr>
+            <w:r>
+              <w:t>Of the sign of the Cross</w:t>
+            </w:r>
+          </w:p>
+          <w:p>
+            <w:pPr>
+              <w:pStyle w:val="EngHang"/>
+            </w:pPr>
+            <w:r>
+              <w:t>Of our King</w:t>
+            </w:r>
+          </w:p>
+          <w:p>
+            <w:pPr>
+              <w:pStyle w:val="EngHangEnd"/>
+            </w:pPr>
+            <w:r>
+              <w:t>Jesus Christ, our Lord.</w:t>
+            </w:r>
+          </w:p>
         </w:tc>
         <w:tc>
           <w:tcPr>
@@ -741,16 +1763,52 @@
           </w:tcPr>
           <w:p>
             <w:pPr>
+              <w:pStyle w:val="CopticVersemulti-line"/>
+              <w:rPr>
+                <w:rFonts w:cs="FreeSerifAvvaShenouda"/>
+              </w:rPr>
+            </w:pPr>
+            <w:r>
+              <w:rPr>
+                <w:rFonts w:cs="FreeSerifAvvaShenouda"/>
+              </w:rPr>
+              <w:t>Ⲡⲓⲥ̀ⲧⲁⲩⲣⲟⲥ ⲡⲉ ⲡⲉⲛⲧⲁϫⲣⲟ:</w:t>
+            </w:r>
+          </w:p>
+          <w:p>
+            <w:pPr>
+              <w:pStyle w:val="CopticVersemulti-line"/>
+              <w:rPr>
+                <w:rFonts w:cs="FreeSerifAvvaShenouda"/>
+              </w:rPr>
+            </w:pPr>
+            <w:r>
+              <w:rPr>
+                <w:rFonts w:cs="FreeSerifAvvaShenouda"/>
+              </w:rPr>
+              <w:t>ⲡⲓⲥ̀ⲧⲁⲩⲣⲟⲥ ⲡⲉ ⲧⲉⲛϩⲉⲗⲡⲓⲥ:</w:t>
+            </w:r>
+          </w:p>
+          <w:p>
+            <w:pPr>
+              <w:pStyle w:val="CopticVersemulti-line"/>
+              <w:rPr>
+                <w:rFonts w:cs="FreeSerifAvvaShenouda"/>
+              </w:rPr>
+            </w:pPr>
+            <w:r>
+              <w:rPr>
+                <w:rFonts w:cs="FreeSerifAvvaShenouda"/>
+              </w:rPr>
+              <w:t>ⲡⲓⲥ̀ⲧⲁⲩⲣⲟⲥ ⲡⲉ ⲡⲉⲛⲣⲉϥϭⲡⲣⲟ:</w:t>
+            </w:r>
+          </w:p>
+          <w:p>
+            <w:pPr>
               <w:pStyle w:val="CopticVerse"/>
-              <w:rPr>
-                <w:rFonts w:cs="FreeSerifAvvaShenouda"/>
-              </w:rPr>
-            </w:pPr>
-            <w:r>
-              <w:rPr>
-                <w:rFonts w:cs="FreeSerifAvvaShenouda"/>
-              </w:rPr>
-              <w:t>Ⲟⲩⲛⲓϣϯ ⲡⲉ ⲛ̀ⲧⲁⲓⲟ: ⲙ̀ⲡ̀ⲧⲩⲡⲟⲥ ⲙ̀ⲡⲓⲥ̀ⲧⲁⲩⲣⲟⲥ: ⲛ̀ⲧⲉ Ⲡⲉⲛⲟⲩⲣⲟ Ⲓⲏ̄ⲥ̄: Ⲡⲓⲭ̀ⲣⲓⲥⲧⲟⲥ Ⲡⲉⲛϭⲟⲓⲥ.</w:t>
+            </w:pPr>
+            <w:r>
+              <w:t>ⲉ̀ⲃⲟⲗϧⲉⲛ ⲡⲉⲛⲑ̀ⲗⲩⲯⲓⲥ.</w:t>
             </w:r>
           </w:p>
         </w:tc>
@@ -760,7 +1818,7 @@
           </w:tcPr>
           <w:p>
             <w:r>
-              <w:t>Great is the honor, of the sign of the cross, of our King, Jesus Christ our Lord.</w:t>
+              <w:t>The cross is our strength, the cross is our hope, the cross is our victory, through our tribulations.</w:t>
             </w:r>
           </w:p>
         </w:tc>
@@ -768,7 +1826,38 @@
           <w:tcPr>
             <w:tcW w:w="1259" w:type="pct"/>
           </w:tcPr>
-          <w:p/>
+          <w:p>
+            <w:pPr>
+              <w:pStyle w:val="EngHang"/>
+            </w:pPr>
+            <w:r>
+              <w:t>The Cross is our strength.</w:t>
+            </w:r>
+          </w:p>
+          <w:p>
+            <w:pPr>
+              <w:pStyle w:val="EngHang"/>
+            </w:pPr>
+            <w:r>
+              <w:t>The Cross is our hope.</w:t>
+            </w:r>
+          </w:p>
+          <w:p>
+            <w:pPr>
+              <w:pStyle w:val="EngHang"/>
+            </w:pPr>
+            <w:r>
+              <w:t>The Cross is our victory</w:t>
+            </w:r>
+          </w:p>
+          <w:p>
+            <w:pPr>
+              <w:pStyle w:val="EngHangEnd"/>
+            </w:pPr>
+            <w:r>
+              <w:t>Through tribulations.</w:t>
+            </w:r>
+          </w:p>
         </w:tc>
         <w:tc>
           <w:tcPr>
@@ -784,16 +1873,52 @@
           </w:tcPr>
           <w:p>
             <w:pPr>
+              <w:pStyle w:val="CopticVersemulti-line"/>
+              <w:rPr>
+                <w:rFonts w:cs="FreeSerifAvvaShenouda"/>
+              </w:rPr>
+            </w:pPr>
+            <w:r>
+              <w:rPr>
+                <w:rFonts w:cs="FreeSerifAvvaShenouda"/>
+              </w:rPr>
+              <w:t>Ⲣⲁϣⲓ ⲟⲩⲟϩ ⲑⲉⲗⲏⲗ:</w:t>
+            </w:r>
+          </w:p>
+          <w:p>
+            <w:pPr>
+              <w:pStyle w:val="CopticVersemulti-line"/>
+              <w:rPr>
+                <w:rFonts w:cs="FreeSerifAvvaShenouda"/>
+              </w:rPr>
+            </w:pPr>
+            <w:r>
+              <w:rPr>
+                <w:rFonts w:cs="FreeSerifAvvaShenouda"/>
+              </w:rPr>
+              <w:t>ⲱ̀ ⲡ̀ⲅⲉⲛⲟⲥ ⲛ̀ⲛⲓⲡⲓⲥⲧⲟⲥ:</w:t>
+            </w:r>
+          </w:p>
+          <w:p>
+            <w:pPr>
+              <w:pStyle w:val="CopticVersemulti-line"/>
+              <w:rPr>
+                <w:rFonts w:cs="FreeSerifAvvaShenouda"/>
+              </w:rPr>
+            </w:pPr>
+            <w:r>
+              <w:rPr>
+                <w:rFonts w:cs="FreeSerifAvvaShenouda"/>
+              </w:rPr>
+              <w:t>ⲛ̀ⲧⲉ Ⲉⲙⲙⲁⲛⲟⲩⲏⲗ:</w:t>
+            </w:r>
+          </w:p>
+          <w:p>
+            <w:pPr>
               <w:pStyle w:val="CopticVerse"/>
-              <w:rPr>
-                <w:rFonts w:cs="FreeSerifAvvaShenouda"/>
-              </w:rPr>
-            </w:pPr>
-            <w:r>
-              <w:rPr>
-                <w:rFonts w:cs="FreeSerifAvvaShenouda"/>
-              </w:rPr>
-              <w:t>Ⲡⲓⲥ̀ⲧⲁⲩⲣⲟⲥ ⲡⲉ ⲡⲉⲛⲧⲁϫⲣⲟ: ⲡⲓⲥ̀ⲧⲁⲩⲣⲟⲥ ⲡⲉ ⲧⲉⲛϩⲉⲗⲡⲓⲥ: ⲡⲓⲥ̀ⲧⲁⲩⲣⲟⲥ ⲡⲉ ⲡⲉⲛⲣⲉϥϭⲡⲣⲟ: ⲉ̀ⲃⲟⲗϧⲉⲛ ⲡⲉⲛⲑ̀ⲗⲩⲯⲓⲥ.</w:t>
+            </w:pPr>
+            <w:r>
+              <w:t>ϧⲏⲉⲛ ⲡ̀ϣⲁⲓ ⲙ̀ⲡⲓⲥ̀ⲧⲁⲩⲣⲟⲥ.</w:t>
             </w:r>
           </w:p>
         </w:tc>
@@ -803,15 +1928,7 @@
           </w:tcPr>
           <w:p>
             <w:r>
-              <w:t xml:space="preserve">The cross is our strength, the cross is our hope, </w:t>
-            </w:r>
-            <w:proofErr w:type="gramStart"/>
-            <w:r>
-              <w:t>the</w:t>
-            </w:r>
-            <w:proofErr w:type="gramEnd"/>
-            <w:r>
-              <w:t xml:space="preserve"> cross is our victory, through our tribulations.</w:t>
+              <w:t>Rejoice and be joyful, O believers, of Immanuel, on the feast of the cross.</w:t>
             </w:r>
           </w:p>
         </w:tc>
@@ -822,8 +1939,34 @@
           <w:p>
             <w:pPr>
               <w:pStyle w:val="EngHang"/>
-              <w:spacing w:before="2"/>
-            </w:pPr>
+            </w:pPr>
+            <w:r>
+              <w:t>Rejoice joyfully,</w:t>
+            </w:r>
+          </w:p>
+          <w:p>
+            <w:pPr>
+              <w:pStyle w:val="EngHang"/>
+            </w:pPr>
+            <w:r>
+              <w:t xml:space="preserve">O faithful </w:t>
+            </w:r>
+          </w:p>
+          <w:p>
+            <w:pPr>
+              <w:pStyle w:val="EngHang"/>
+            </w:pPr>
+            <w:r>
+              <w:t>Of Emmanuel</w:t>
+            </w:r>
+          </w:p>
+          <w:p>
+            <w:pPr>
+              <w:pStyle w:val="EngHangEnd"/>
+            </w:pPr>
+            <w:r>
+              <w:t>On the Feast of the Cross.</w:t>
+            </w:r>
           </w:p>
         </w:tc>
         <w:tc>
@@ -840,16 +1983,53 @@
           </w:tcPr>
           <w:p>
             <w:pPr>
+              <w:pStyle w:val="CopticVersemulti-line"/>
+              <w:rPr>
+                <w:rFonts w:cs="FreeSerifAvvaShenouda"/>
+              </w:rPr>
+            </w:pPr>
+            <w:r>
+              <w:rPr>
+                <w:rFonts w:cs="FreeSerifAvvaShenouda"/>
+              </w:rPr>
+              <w:t>Ⲥⲙⲟⲩ ⲉ̀Ⲡϭⲟⲓⲥ Ⲡⲉⲛⲛⲟⲩϯ:</w:t>
+            </w:r>
+          </w:p>
+          <w:p>
+            <w:pPr>
+              <w:pStyle w:val="CopticVersemulti-line"/>
+              <w:rPr>
+                <w:rFonts w:cs="FreeSerifAvvaShenouda"/>
+              </w:rPr>
+            </w:pPr>
+            <w:r>
+              <w:rPr>
+                <w:rFonts w:cs="FreeSerifAvvaShenouda"/>
+              </w:rPr>
+              <w:lastRenderedPageBreak/>
+              <w:t>ϫⲉ ⲛⲁⲛⲉ ⲟⲩⲯⲁⲗⲙⲟⲥ:</w:t>
+            </w:r>
+          </w:p>
+          <w:p>
+            <w:pPr>
+              <w:pStyle w:val="CopticVersemulti-line"/>
+              <w:rPr>
+                <w:rFonts w:cs="FreeSerifAvvaShenouda"/>
+              </w:rPr>
+            </w:pPr>
+            <w:r>
+              <w:rPr>
+                <w:rFonts w:cs="FreeSerifAvvaShenouda"/>
+              </w:rPr>
+              <w:t>ⲟⲩⲟϩ ⲁ̀ϫⲟⲥ ⲙ̀ⲡⲁⲓⲣⲏϯ:</w:t>
+            </w:r>
+          </w:p>
+          <w:p>
+            <w:pPr>
               <w:pStyle w:val="CopticVerse"/>
-              <w:rPr>
-                <w:rFonts w:cs="FreeSerifAvvaShenouda"/>
-              </w:rPr>
-            </w:pPr>
-            <w:r>
-              <w:rPr>
-                <w:rFonts w:cs="FreeSerifAvvaShenouda"/>
-              </w:rPr>
-              <w:t>Ⲣⲁϣⲓ ⲟⲩⲟϩ ⲑⲉⲗⲏⲗ: ⲱ̀ ⲡ̀ⲅⲉⲛⲟⲥ ⲛ̀ⲛⲓⲡⲓⲥⲧⲟⲥ: ⲛ̀ⲧⲉ Ⲉⲙⲙⲁⲛⲟⲩⲏⲗ: ϧⲏⲉⲛ ⲡ̀ϣⲁⲓ ⲙ̀ⲡⲓⲥ̀ⲧⲁⲩⲣⲟⲥ.</w:t>
+            </w:pPr>
+            <w:r>
+              <w:t>ⲏⲉ ⲭⲉⲣⲉ ⲡⲓⲥ̀ⲧⲁⲩⲣⲟⲥ.</w:t>
             </w:r>
           </w:p>
         </w:tc>
@@ -859,7 +2039,8 @@
           </w:tcPr>
           <w:p>
             <w:r>
-              <w:t>Rejoice and be joyful, O believers, of Immanuel, on the feast of the cross.</w:t>
+              <w:lastRenderedPageBreak/>
+              <w:t>Bless the Lord our God with a good psalm, and likeways say, hail to the cross.</w:t>
             </w:r>
           </w:p>
         </w:tc>
@@ -867,13 +2048,49 @@
           <w:tcPr>
             <w:tcW w:w="1259" w:type="pct"/>
           </w:tcPr>
-          <w:p/>
+          <w:p>
+            <w:pPr>
+              <w:pStyle w:val="EngHang"/>
+            </w:pPr>
+            <w:r>
+              <w:t>Bless the Lord our God</w:t>
+            </w:r>
+          </w:p>
+          <w:p>
+            <w:pPr>
+              <w:pStyle w:val="EngHang"/>
+            </w:pPr>
+            <w:r>
+              <w:lastRenderedPageBreak/>
+              <w:t>With a good Psalm,</w:t>
+            </w:r>
+          </w:p>
+          <w:p>
+            <w:pPr>
+              <w:pStyle w:val="EngHang"/>
+            </w:pPr>
+            <w:r>
+              <w:t>And say,</w:t>
+            </w:r>
+          </w:p>
+          <w:p>
+            <w:pPr>
+              <w:pStyle w:val="EngHangEnd"/>
+            </w:pPr>
+            <w:r>
+              <w:t>Hail to the Cross.</w:t>
+            </w:r>
+          </w:p>
         </w:tc>
         <w:tc>
           <w:tcPr>
             <w:tcW w:w="1260" w:type="pct"/>
           </w:tcPr>
-          <w:p/>
+          <w:p>
+            <w:pPr>
+              <w:pStyle w:val="EngHang"/>
+            </w:pPr>
+          </w:p>
         </w:tc>
       </w:tr>
       <w:tr>
@@ -883,16 +2100,53 @@
           </w:tcPr>
           <w:p>
             <w:pPr>
+              <w:pStyle w:val="CopticVersemulti-line"/>
+              <w:rPr>
+                <w:rFonts w:cs="FreeSerifAvvaShenouda"/>
+              </w:rPr>
+            </w:pPr>
+            <w:r>
+              <w:rPr>
+                <w:rFonts w:cs="FreeSerifAvvaShenouda"/>
+              </w:rPr>
+              <w:lastRenderedPageBreak/>
+              <w:t>Ⲧⲉⲛⲛⲁϣⲟⲩϣⲟⲩ ⲙ̀ⲙⲟⲛ ⲁⲛ:</w:t>
+            </w:r>
+          </w:p>
+          <w:p>
+            <w:pPr>
+              <w:pStyle w:val="CopticVersemulti-line"/>
+              <w:rPr>
+                <w:rFonts w:cs="FreeSerifAvvaShenouda"/>
+              </w:rPr>
+            </w:pPr>
+            <w:r>
+              <w:rPr>
+                <w:rFonts w:cs="FreeSerifAvvaShenouda"/>
+              </w:rPr>
+              <w:t>ⲉ̀ⲃⲏⲗ ⲉ̀ⲡⲓⲥ̀ⲧⲁⲩⲣⲟⲥ:</w:t>
+            </w:r>
+          </w:p>
+          <w:p>
+            <w:pPr>
+              <w:pStyle w:val="CopticVersemulti-line"/>
+              <w:rPr>
+                <w:rFonts w:cs="FreeSerifAvvaShenouda"/>
+              </w:rPr>
+            </w:pPr>
+            <w:r>
+              <w:rPr>
+                <w:rFonts w:cs="FreeSerifAvvaShenouda"/>
+              </w:rPr>
+              <w:t>ⲕⲁⲧⲁ ⲡ̀ⲥⲁϫⲓ ⲙ̀ⲡⲓⲇⲓⲕⲉⲟⲥ:</w:t>
+            </w:r>
+          </w:p>
+          <w:p>
+            <w:pPr>
               <w:pStyle w:val="CopticVerse"/>
-              <w:rPr>
-                <w:rFonts w:cs="FreeSerifAvvaShenouda"/>
-              </w:rPr>
-            </w:pPr>
-            <w:r>
-              <w:rPr>
-                <w:rFonts w:cs="FreeSerifAvvaShenouda"/>
-              </w:rPr>
-              <w:t>Ⲥⲙⲟⲩ ⲉ̀Ⲡϭⲟⲓⲥ Ⲡⲉⲛⲛⲟⲩϯ: ϫⲉ ⲛⲁⲛⲉ ⲟⲩⲯⲁⲗⲙⲟⲥ: ⲟⲩⲟϩ ⲁ̀ϫⲟⲥ ⲙ̀ⲡⲁⲓⲣⲏϯ: ⲏⲉ ⲭⲉⲣⲉ ⲡⲓⲥ̀ⲧⲁⲩⲣⲟⲥ.</w:t>
+            </w:pPr>
+            <w:r>
+              <w:t>Ⲡⲁⲩⲗⲟⲥ ⲡⲓⲁⲡⲟⲥⲧⲟⲗⲟⲥ.</w:t>
             </w:r>
           </w:p>
         </w:tc>
@@ -902,15 +2156,7 @@
           </w:tcPr>
           <w:p>
             <w:r>
-              <w:t xml:space="preserve">Bless the Lord our God with a good psalm, and </w:t>
-            </w:r>
-            <w:proofErr w:type="spellStart"/>
-            <w:r>
-              <w:t>likeways</w:t>
-            </w:r>
-            <w:proofErr w:type="spellEnd"/>
-            <w:r>
-              <w:t xml:space="preserve"> say, hail to the cross.</w:t>
+              <w:t>“We shall not boast, except in the cross”, according to the sayings of the righteous, Paul the apostle.</w:t>
             </w:r>
           </w:p>
         </w:tc>
@@ -922,17 +2168,40 @@
             <w:pPr>
               <w:pStyle w:val="EngHang"/>
             </w:pPr>
+            <w:r>
+              <w:t>“What boasting have we</w:t>
+            </w:r>
+          </w:p>
+          <w:p>
+            <w:pPr>
+              <w:pStyle w:val="EngHang"/>
+            </w:pPr>
+            <w:r>
+              <w:t>Save in the Cross?”</w:t>
+            </w:r>
+          </w:p>
+          <w:p>
+            <w:pPr>
+              <w:pStyle w:val="EngHang"/>
+            </w:pPr>
+            <w:r>
+              <w:t>As the righteous</w:t>
+            </w:r>
+          </w:p>
+          <w:p>
+            <w:pPr>
+              <w:pStyle w:val="EngHangEnd"/>
+            </w:pPr>
+            <w:r>
+              <w:t>Apostle Paul has said.</w:t>
+            </w:r>
           </w:p>
         </w:tc>
         <w:tc>
           <w:tcPr>
             <w:tcW w:w="1260" w:type="pct"/>
           </w:tcPr>
-          <w:p>
-            <w:pPr>
-              <w:pStyle w:val="EngHang"/>
-            </w:pPr>
-          </w:p>
+          <w:p/>
         </w:tc>
       </w:tr>
       <w:tr>
@@ -942,16 +2211,52 @@
           </w:tcPr>
           <w:p>
             <w:pPr>
+              <w:pStyle w:val="CopticVersemulti-line"/>
+              <w:rPr>
+                <w:rFonts w:cs="FreeSerifAvvaShenouda"/>
+              </w:rPr>
+            </w:pPr>
+            <w:r>
+              <w:rPr>
+                <w:rFonts w:cs="FreeSerifAvvaShenouda"/>
+              </w:rPr>
+              <w:t>Ⲩⲓⲟⲥ Ⲑⲉⲟⲥ ⲛⲁⲓ ⲛⲁⲛ:</w:t>
+            </w:r>
+          </w:p>
+          <w:p>
+            <w:pPr>
+              <w:pStyle w:val="CopticVersemulti-line"/>
+              <w:rPr>
+                <w:rFonts w:cs="FreeSerifAvvaShenouda"/>
+              </w:rPr>
+            </w:pPr>
+            <w:r>
+              <w:rPr>
+                <w:rFonts w:cs="FreeSerifAvvaShenouda"/>
+              </w:rPr>
+              <w:t>ⲛ̀ⲧⲉⲛⲛⲁⲩ ⲉ̀Ⲓⲉⲣⲟⲩⲥⲁⲗⲏⲙ:</w:t>
+            </w:r>
+          </w:p>
+          <w:p>
+            <w:pPr>
+              <w:pStyle w:val="CopticVersemulti-line"/>
+              <w:rPr>
+                <w:rFonts w:cs="FreeSerifAvvaShenouda"/>
+              </w:rPr>
+            </w:pPr>
+            <w:r>
+              <w:rPr>
+                <w:rFonts w:cs="FreeSerifAvvaShenouda"/>
+              </w:rPr>
+              <w:t>ⲛⲉⲙ ⲡⲓⲧⲱⲟⲩ ⲛ̀Ⲕⲣⲁⲛⲓⲟⲛ:</w:t>
+            </w:r>
+          </w:p>
+          <w:p>
+            <w:pPr>
               <w:pStyle w:val="CopticVerse"/>
-              <w:rPr>
-                <w:rFonts w:cs="FreeSerifAvvaShenouda"/>
-              </w:rPr>
-            </w:pPr>
-            <w:r>
-              <w:rPr>
-                <w:rFonts w:cs="FreeSerifAvvaShenouda"/>
-              </w:rPr>
-              <w:t>Ⲧⲉⲛⲛⲁϣⲟⲩϣⲟⲩ ⲙ̀ⲙⲟⲛ ⲁⲛ: ⲉ̀ⲃⲏⲗ ⲉ̀ⲡⲓⲥ̀ⲧⲁⲩⲣⲟⲥ: ⲕⲁⲧⲁ ⲡ̀ⲥⲁϫⲓ ⲙ̀ⲡⲓⲇⲓⲕⲉⲟⲥ: Ⲡⲁⲩⲗⲟⲥ ⲡⲓⲁⲡⲟⲥⲧⲟⲗⲟⲥ.</w:t>
+            </w:pPr>
+            <w:r>
+              <w:t>ⲛⲉⲙ ⲡ̀ⲕⲁϩⲓ ⲙ̀Ⲃⲏⲑⲗⲉⲉⲙ.</w:t>
             </w:r>
           </w:p>
         </w:tc>
@@ -961,7 +2266,7 @@
           </w:tcPr>
           <w:p>
             <w:r>
-              <w:t>“We shall not boast, except in the cross”, according to the sayings of the righteous, Paul the apostle.</w:t>
+              <w:t>O Son of God have mercy upon us, to see Jerusalem, and the mountain of Kranion, and the land of Bethlehem.</w:t>
             </w:r>
           </w:p>
         </w:tc>
@@ -969,7 +2274,38 @@
           <w:tcPr>
             <w:tcW w:w="1259" w:type="pct"/>
           </w:tcPr>
-          <w:p/>
+          <w:p>
+            <w:pPr>
+              <w:pStyle w:val="EngHang"/>
+            </w:pPr>
+            <w:r>
+              <w:t>O Son of God have mercy on us,</w:t>
+            </w:r>
+          </w:p>
+          <w:p>
+            <w:pPr>
+              <w:pStyle w:val="EngHang"/>
+            </w:pPr>
+            <w:r>
+              <w:t>That we may see Jerusalem,</w:t>
+            </w:r>
+          </w:p>
+          <w:p>
+            <w:pPr>
+              <w:pStyle w:val="EngHang"/>
+            </w:pPr>
+            <w:r>
+              <w:t>And mount Golgotha,</w:t>
+            </w:r>
+          </w:p>
+          <w:p>
+            <w:pPr>
+              <w:pStyle w:val="EngHangEnd"/>
+            </w:pPr>
+            <w:r>
+              <w:t>And the land of Bethlehem.</w:t>
+            </w:r>
+          </w:p>
         </w:tc>
         <w:tc>
           <w:tcPr>
@@ -985,17 +2321,52 @@
           </w:tcPr>
           <w:p>
             <w:pPr>
+              <w:pStyle w:val="CopticVersemulti-line"/>
+              <w:rPr>
+                <w:rFonts w:cs="FreeSerifAvvaShenouda"/>
+              </w:rPr>
+            </w:pPr>
+            <w:r>
+              <w:rPr>
+                <w:rFonts w:cs="FreeSerifAvvaShenouda"/>
+              </w:rPr>
+              <w:t>Ⲫⲏⲉⲧⲱ̀ⲗⲓ ⲙ̀ⲫ̀ⲛⲟⲃⲓ:</w:t>
+            </w:r>
+          </w:p>
+          <w:p>
+            <w:pPr>
+              <w:pStyle w:val="CopticVersemulti-line"/>
+              <w:rPr>
+                <w:rFonts w:cs="FreeSerifAvvaShenouda"/>
+              </w:rPr>
+            </w:pPr>
+            <w:r>
+              <w:rPr>
+                <w:rFonts w:cs="FreeSerifAvvaShenouda"/>
+              </w:rPr>
+              <w:t>ⲛ̀ⲧⲉ ⲡⲓⲕⲟⲥⲙⲟⲥ:</w:t>
+            </w:r>
+          </w:p>
+          <w:p>
+            <w:pPr>
+              <w:pStyle w:val="CopticVersemulti-line"/>
+              <w:rPr>
+                <w:rFonts w:cs="FreeSerifAvvaShenouda"/>
+              </w:rPr>
+            </w:pPr>
+            <w:r>
+              <w:rPr>
+                <w:rFonts w:cs="FreeSerifAvvaShenouda"/>
+              </w:rPr>
+              <w:t>ⲥⲟⲧⲧⲉⲛ ϧⲉⲛ ⲛⲉⲛⲛⲟⲃⲓ:</w:t>
+            </w:r>
+          </w:p>
+          <w:p>
+            <w:pPr>
               <w:pStyle w:val="CopticVerse"/>
-              <w:rPr>
-                <w:rFonts w:cs="FreeSerifAvvaShenouda"/>
-              </w:rPr>
-            </w:pPr>
-            <w:r>
-              <w:rPr>
-                <w:rFonts w:cs="FreeSerifAvvaShenouda"/>
-              </w:rPr>
-              <w:lastRenderedPageBreak/>
-              <w:t>Ⲩⲓⲟⲥ Ⲑⲉⲟⲥ ⲛⲁⲓ ⲛⲁⲛ: ⲛ̀ⲧⲉⲛⲛⲁⲩ ⲉ̀Ⲓⲉⲣⲟⲩⲥⲁⲗⲏⲙ: ⲛⲉⲙ ⲡⲓⲧⲱⲟⲩ ⲛ̀Ⲕⲣⲁⲛⲓⲟⲛ: ⲛⲉⲙ ⲡ̀ⲕⲁϩⲓ ⲙ̀Ⲃⲏⲑⲗⲉⲉⲙ.</w:t>
+            </w:pPr>
+            <w:r>
+              <w:t>ⲉⲑⲃⲉ ⲡⲓⲥ̀ⲧⲁⲩⲣⲟⲥ.</w:t>
             </w:r>
           </w:p>
         </w:tc>
@@ -1005,23 +2376,7 @@
           </w:tcPr>
           <w:p>
             <w:r>
-              <w:t xml:space="preserve">O Son of God </w:t>
-            </w:r>
-            <w:proofErr w:type="gramStart"/>
-            <w:r>
-              <w:t>have</w:t>
-            </w:r>
-            <w:proofErr w:type="gramEnd"/>
-            <w:r>
-              <w:t xml:space="preserve"> mercy upon us, to see Jerusalem, and the mountain of </w:t>
-            </w:r>
-            <w:proofErr w:type="spellStart"/>
-            <w:r>
-              <w:t>Kranion</w:t>
-            </w:r>
-            <w:proofErr w:type="spellEnd"/>
-            <w:r>
-              <w:t>, and the land of Bethlehem.</w:t>
+              <w:t>Who carries the sins, of the world, save us from our sins, for the sake of the cross.</w:t>
             </w:r>
           </w:p>
         </w:tc>
@@ -1029,7 +2384,38 @@
           <w:tcPr>
             <w:tcW w:w="1259" w:type="pct"/>
           </w:tcPr>
-          <w:p/>
+          <w:p>
+            <w:pPr>
+              <w:pStyle w:val="EngHang"/>
+            </w:pPr>
+            <w:r>
+              <w:t>You Who carries the sins</w:t>
+            </w:r>
+          </w:p>
+          <w:p>
+            <w:pPr>
+              <w:pStyle w:val="EngHang"/>
+            </w:pPr>
+            <w:r>
+              <w:t>Of the world,</w:t>
+            </w:r>
+          </w:p>
+          <w:p>
+            <w:pPr>
+              <w:pStyle w:val="EngHang"/>
+            </w:pPr>
+            <w:r>
+              <w:t>Save us from our sins,</w:t>
+            </w:r>
+          </w:p>
+          <w:p>
+            <w:pPr>
+              <w:pStyle w:val="EngHangEnd"/>
+            </w:pPr>
+            <w:r>
+              <w:t>Through the Cross.</w:t>
+            </w:r>
+          </w:p>
         </w:tc>
         <w:tc>
           <w:tcPr>
@@ -1045,16 +2431,52 @@
           </w:tcPr>
           <w:p>
             <w:pPr>
+              <w:pStyle w:val="CopticVersemulti-line"/>
+              <w:rPr>
+                <w:rFonts w:cs="FreeSerifAvvaShenouda"/>
+              </w:rPr>
+            </w:pPr>
+            <w:r>
+              <w:rPr>
+                <w:rFonts w:cs="FreeSerifAvvaShenouda"/>
+              </w:rPr>
+              <w:t>Ⲭⲉⲣⲉ ⲡⲓⲥ̀ⲧⲁⲩⲣⲟⲥ:</w:t>
+            </w:r>
+          </w:p>
+          <w:p>
+            <w:pPr>
+              <w:pStyle w:val="CopticVersemulti-line"/>
+              <w:rPr>
+                <w:rFonts w:cs="FreeSerifAvvaShenouda"/>
+              </w:rPr>
+            </w:pPr>
+            <w:r>
+              <w:rPr>
+                <w:rFonts w:cs="FreeSerifAvvaShenouda"/>
+              </w:rPr>
+              <w:t>ⲭⲉⲣⲉ ϯⲃⲁⲕⲓ ⲛ̀Ⲥⲓⲱⲛ:</w:t>
+            </w:r>
+          </w:p>
+          <w:p>
+            <w:pPr>
+              <w:pStyle w:val="CopticVersemulti-line"/>
+              <w:rPr>
+                <w:rFonts w:cs="FreeSerifAvvaShenouda"/>
+              </w:rPr>
+            </w:pPr>
+            <w:r>
+              <w:rPr>
+                <w:rFonts w:cs="FreeSerifAvvaShenouda"/>
+              </w:rPr>
+              <w:t>ⲭⲉⲣⲉ ⲡⲓⲒⲟⲩⲣⲇⲁⲛⲏⲉ:</w:t>
+            </w:r>
+          </w:p>
+          <w:p>
+            <w:pPr>
               <w:pStyle w:val="CopticVerse"/>
-              <w:rPr>
-                <w:rFonts w:cs="FreeSerifAvvaShenouda"/>
-              </w:rPr>
-            </w:pPr>
-            <w:r>
-              <w:rPr>
-                <w:rFonts w:cs="FreeSerifAvvaShenouda"/>
-              </w:rPr>
-              <w:t>Ⲫⲏⲉⲧⲱ̀ⲗⲓ ⲙ̀ⲫ̀ⲛⲟⲃⲓ: ⲛ̀ⲧⲉ ⲡⲓⲕⲟⲥⲙⲟⲥ: ⲥⲟⲧⲧⲉⲛ ϧⲉⲛ ⲛⲉⲛⲛⲟⲃⲓ: ⲉⲑⲃⲉ ⲡⲓⲥ̀ⲧⲁⲩⲣⲟⲥ.</w:t>
+            </w:pPr>
+            <w:r>
+              <w:t>ⲛⲉⲙ ⲡⲓⲙⲁ ⲛ̀ⲥ̀ⲡⲉⲗⲉⲟⲛ.</w:t>
             </w:r>
           </w:p>
         </w:tc>
@@ -1064,13 +2486,8 @@
           </w:tcPr>
           <w:p>
             <w:r>
-              <w:t xml:space="preserve">Who carries the sins, of the world, save us from our sins, for the sake of the </w:t>
-            </w:r>
-            <w:proofErr w:type="gramStart"/>
-            <w:r>
-              <w:t>cross.</w:t>
-            </w:r>
-            <w:proofErr w:type="gramEnd"/>
+              <w:t>Hail to the cross, hail to the city of Zion, hail to the Jordan, and the place of the cave.</w:t>
+            </w:r>
           </w:p>
         </w:tc>
         <w:tc>
@@ -1080,8 +2497,34 @@
           <w:p>
             <w:pPr>
               <w:pStyle w:val="EngHang"/>
-              <w:spacing w:before="2"/>
-            </w:pPr>
+            </w:pPr>
+            <w:r>
+              <w:t>Hail to the Cross.</w:t>
+            </w:r>
+          </w:p>
+          <w:p>
+            <w:pPr>
+              <w:pStyle w:val="EngHang"/>
+            </w:pPr>
+            <w:r>
+              <w:t>Hail to the city of Zion.</w:t>
+            </w:r>
+          </w:p>
+          <w:p>
+            <w:pPr>
+              <w:pStyle w:val="EngHang"/>
+            </w:pPr>
+            <w:r>
+              <w:t>Hail to the Jordan,</w:t>
+            </w:r>
+          </w:p>
+          <w:p>
+            <w:pPr>
+              <w:pStyle w:val="EngHangEnd"/>
+            </w:pPr>
+            <w:r>
+              <w:t>And the place of the Tomb.</w:t>
+            </w:r>
           </w:p>
         </w:tc>
         <w:tc>
@@ -1098,16 +2541,52 @@
           </w:tcPr>
           <w:p>
             <w:pPr>
+              <w:pStyle w:val="CopticVersemulti-line"/>
+              <w:rPr>
+                <w:rFonts w:cs="FreeSerifAvvaShenouda"/>
+              </w:rPr>
+            </w:pPr>
+            <w:r>
+              <w:rPr>
+                <w:rFonts w:cs="FreeSerifAvvaShenouda"/>
+              </w:rPr>
+              <w:t>Ⲯⲩⲭⲏ ⲛ̀ⲛⲉⲛⲓⲟϯ:</w:t>
+            </w:r>
+          </w:p>
+          <w:p>
+            <w:pPr>
+              <w:pStyle w:val="CopticVersemulti-line"/>
+              <w:rPr>
+                <w:rFonts w:cs="FreeSerifAvvaShenouda"/>
+              </w:rPr>
+            </w:pPr>
+            <w:r>
+              <w:rPr>
+                <w:rFonts w:cs="FreeSerifAvvaShenouda"/>
+              </w:rPr>
+              <w:t>ⲙⲁⲉⲙⲧⲟⲛ ⲛⲱⲟⲩ ⲱ̀ Ⲡⲭ̄ⲥ̄:</w:t>
+            </w:r>
+          </w:p>
+          <w:p>
+            <w:pPr>
+              <w:pStyle w:val="CopticVersemulti-line"/>
+              <w:rPr>
+                <w:rFonts w:cs="FreeSerifAvvaShenouda"/>
+              </w:rPr>
+            </w:pPr>
+            <w:r>
+              <w:rPr>
+                <w:rFonts w:cs="FreeSerifAvvaShenouda"/>
+              </w:rPr>
+              <w:t>ⲉⲑⲃⲉ ϯⲙⲁⲥⲛⲟⲩϯ:</w:t>
+            </w:r>
+          </w:p>
+          <w:p>
+            <w:pPr>
               <w:pStyle w:val="CopticVerse"/>
-              <w:rPr>
-                <w:rFonts w:cs="FreeSerifAvvaShenouda"/>
-              </w:rPr>
-            </w:pPr>
-            <w:r>
-              <w:rPr>
-                <w:rFonts w:cs="FreeSerifAvvaShenouda"/>
-              </w:rPr>
-              <w:t>Ⲭⲉⲣⲉ ⲡⲓⲥ̀ⲧⲁⲩⲣⲟⲥ: ⲭⲉⲣⲉ ϯⲃⲁⲕⲓ ⲛ̀Ⲥⲓⲱⲛ: ⲭⲉⲣⲉ ⲡⲓⲒⲟⲩⲣⲇⲁⲛⲏⲉ: ⲛⲉⲙ ⲡⲓⲙⲁ ⲛ̀ⲥ̀ⲡⲉⲗⲉⲟⲛ.</w:t>
+            </w:pPr>
+            <w:r>
+              <w:t>Ⲙⲁⲣⲓⲁ1 Ϯⲡⲁⲣⲑⲉⲛⲟⲥ.</w:t>
             </w:r>
           </w:p>
         </w:tc>
@@ -1117,7 +2596,7 @@
           </w:tcPr>
           <w:p>
             <w:r>
-              <w:t>Hail to the cross, hail to the city of Zion, hail to the Jordan, and the place of the cave.</w:t>
+              <w:t>The souls of our fathers, repose them O Christ, for the sake of the Mother of God, Mary the Virgin.</w:t>
             </w:r>
           </w:p>
         </w:tc>
@@ -1125,7 +2604,38 @@
           <w:tcPr>
             <w:tcW w:w="1259" w:type="pct"/>
           </w:tcPr>
-          <w:p/>
+          <w:p>
+            <w:pPr>
+              <w:pStyle w:val="EngHang"/>
+            </w:pPr>
+            <w:r>
+              <w:t>Repose, O Christ,</w:t>
+            </w:r>
+          </w:p>
+          <w:p>
+            <w:pPr>
+              <w:pStyle w:val="EngHang"/>
+            </w:pPr>
+            <w:r>
+              <w:t>The souls of our fathers,</w:t>
+            </w:r>
+          </w:p>
+          <w:p>
+            <w:pPr>
+              <w:pStyle w:val="EngHang"/>
+            </w:pPr>
+            <w:r>
+              <w:t>For the sake of the Mother of God,</w:t>
+            </w:r>
+          </w:p>
+          <w:p>
+            <w:pPr>
+              <w:pStyle w:val="EngHangEnd"/>
+            </w:pPr>
+            <w:r>
+              <w:t>The Virgin Mary.</w:t>
+            </w:r>
+          </w:p>
         </w:tc>
         <w:tc>
           <w:tcPr>
@@ -1141,16 +2651,53 @@
           </w:tcPr>
           <w:p>
             <w:pPr>
+              <w:pStyle w:val="CopticVersemulti-line"/>
+              <w:rPr>
+                <w:rFonts w:cs="FreeSerifAvvaShenouda"/>
+              </w:rPr>
+            </w:pPr>
+            <w:r>
+              <w:rPr>
+                <w:rFonts w:cs="FreeSerifAvvaShenouda"/>
+              </w:rPr>
+              <w:lastRenderedPageBreak/>
+              <w:t>Ⲱ ⲫⲏⲉ̀ⲧⲁⲩⲙⲁⲥϥ:</w:t>
+            </w:r>
+          </w:p>
+          <w:p>
+            <w:pPr>
+              <w:pStyle w:val="CopticVersemulti-line"/>
+              <w:rPr>
+                <w:rFonts w:cs="FreeSerifAvvaShenouda"/>
+              </w:rPr>
+            </w:pPr>
+            <w:r>
+              <w:rPr>
+                <w:rFonts w:cs="FreeSerifAvvaShenouda"/>
+              </w:rPr>
+              <w:t>ⲉ̀ⲃⲟⲗ ϧⲉⲛ Ϯⲡⲁⲣⲑⲉⲛⲟⲥ:</w:t>
+            </w:r>
+          </w:p>
+          <w:p>
+            <w:pPr>
+              <w:pStyle w:val="CopticVersemulti-line"/>
+              <w:rPr>
+                <w:rFonts w:cs="FreeSerifAvvaShenouda"/>
+              </w:rPr>
+            </w:pPr>
+            <w:r>
+              <w:rPr>
+                <w:rFonts w:cs="FreeSerifAvvaShenouda"/>
+              </w:rPr>
+              <w:t>ⲟⲩⲟϩ ϧⲉⲛ ⲧ̀ⲥⲁⲣⲝ ⲁⲩⲁϣϥ:</w:t>
+            </w:r>
+          </w:p>
+          <w:p>
+            <w:pPr>
               <w:pStyle w:val="CopticVerse"/>
-              <w:rPr>
-                <w:rFonts w:cs="FreeSerifAvvaShenouda"/>
-              </w:rPr>
-            </w:pPr>
-            <w:r>
-              <w:rPr>
-                <w:rFonts w:cs="FreeSerifAvvaShenouda"/>
-              </w:rPr>
-              <w:t>Ⲯⲩⲭⲏ ⲛ̀ⲛⲉⲛⲓⲟϯ: ⲙⲁⲉⲙⲧⲟⲛ ⲛⲱⲟⲩ ⲱ̀ Ⲡⲭ̄ⲥ̄: ⲉⲑⲃⲉ ϯⲙⲁⲥⲛⲟⲩϯ: Ⲙⲁⲣⲓⲁ1 Ϯⲡⲁⲣⲑⲉⲛⲟⲥ.</w:t>
+            </w:pPr>
+            <w:r>
+              <w:t>ⲛⲁϩⲙⲉⲛ ϧⲉⲛ ⲛⲓⲡⲁⲣⲁⲥⲙⲟⲥ.</w:t>
             </w:r>
           </w:p>
         </w:tc>
@@ -1160,15 +2707,7 @@
           </w:tcPr>
           <w:p>
             <w:r>
-              <w:t xml:space="preserve">The souls of our </w:t>
-            </w:r>
-            <w:proofErr w:type="gramStart"/>
-            <w:r>
-              <w:t>fathers,</w:t>
-            </w:r>
-            <w:proofErr w:type="gramEnd"/>
-            <w:r>
-              <w:t xml:space="preserve"> repose them O Christ, for the sake of the Mother of God, Mary the Virgin.</w:t>
+              <w:t>O You who was born, from the Virgin, and in the flesh was crucified, deliver us from temptation.</w:t>
             </w:r>
           </w:p>
         </w:tc>
@@ -1176,60 +2715,38 @@
           <w:tcPr>
             <w:tcW w:w="1259" w:type="pct"/>
           </w:tcPr>
-          <w:p/>
-        </w:tc>
-        <w:tc>
-          <w:tcPr>
-            <w:tcW w:w="1260" w:type="pct"/>
-          </w:tcPr>
-          <w:p/>
-        </w:tc>
-      </w:tr>
-      <w:tr>
-        <w:tc>
-          <w:tcPr>
-            <w:tcW w:w="1255" w:type="pct"/>
-          </w:tcPr>
-          <w:p>
-            <w:pPr>
-              <w:pStyle w:val="CopticVerse"/>
-              <w:rPr>
-                <w:rFonts w:cs="FreeSerifAvvaShenouda"/>
-              </w:rPr>
-            </w:pPr>
-            <w:r>
-              <w:rPr>
-                <w:rFonts w:cs="FreeSerifAvvaShenouda"/>
-              </w:rPr>
-              <w:t>Ⲱ ⲫⲏⲉ̀ⲧⲁⲩⲙⲁⲥϥ: ⲉ̀ⲃⲟⲗ ϧⲉⲛ Ϯⲡⲁⲣⲑⲉⲛⲟⲥ: ⲟⲩⲟϩ ϧⲉⲛ ⲧ̀ⲥⲁⲣⲝ ⲁⲩⲁϣϥ: ⲛⲁϩⲙⲉⲛ ϧⲉⲛ ⲛⲓⲡⲁⲣⲁⲥⲙⲟⲥ.</w:t>
-            </w:r>
-          </w:p>
-        </w:tc>
-        <w:tc>
-          <w:tcPr>
-            <w:tcW w:w="1226" w:type="pct"/>
-          </w:tcPr>
-          <w:p>
-            <w:r>
-              <w:t xml:space="preserve">O You who was born, from the Virgin, and in the flesh was crucified, </w:t>
-            </w:r>
-            <w:proofErr w:type="gramStart"/>
-            <w:r>
-              <w:t>deliver</w:t>
-            </w:r>
-            <w:proofErr w:type="gramEnd"/>
-            <w:r>
-              <w:t xml:space="preserve"> us from temptation.</w:t>
-            </w:r>
-            <w:bookmarkStart w:id="0" w:name="_GoBack"/>
-            <w:bookmarkEnd w:id="0"/>
-          </w:p>
-        </w:tc>
-        <w:tc>
-          <w:tcPr>
-            <w:tcW w:w="1259" w:type="pct"/>
-          </w:tcPr>
-          <w:p/>
+          <w:p>
+            <w:pPr>
+              <w:pStyle w:val="EngHang"/>
+            </w:pPr>
+            <w:r>
+              <w:t>O You who was born</w:t>
+            </w:r>
+          </w:p>
+          <w:p>
+            <w:pPr>
+              <w:pStyle w:val="EngHang"/>
+            </w:pPr>
+            <w:r>
+              <w:t>Of the Virgin,</w:t>
+            </w:r>
+          </w:p>
+          <w:p>
+            <w:pPr>
+              <w:pStyle w:val="EngHang"/>
+            </w:pPr>
+            <w:r>
+              <w:t>And crucified in the flesh,</w:t>
+            </w:r>
+          </w:p>
+          <w:p>
+            <w:pPr>
+              <w:pStyle w:val="EngHangEnd"/>
+            </w:pPr>
+            <w:r>
+              <w:t>Deliver us from temptation.</w:t>
+            </w:r>
+          </w:p>
         </w:tc>
         <w:tc>
           <w:tcPr>
@@ -1252,6 +2769,59 @@
     </w:sectPr>
   </w:body>
 </w:document>
+</file>
+
+<file path=word/comments.xml><?xml version="1.0" encoding="utf-8"?>
+<w:comments xmlns:wpc="http://schemas.microsoft.com/office/word/2010/wordprocessingCanvas" xmlns:mc="http://schemas.openxmlformats.org/markup-compatibility/2006" xmlns:o="urn:schemas-microsoft-com:office:office" xmlns:r="http://schemas.openxmlformats.org/officeDocument/2006/relationships" xmlns:m="http://schemas.openxmlformats.org/officeDocument/2006/math" xmlns:v="urn:schemas-microsoft-com:vml" xmlns:wp14="http://schemas.microsoft.com/office/word/2010/wordprocessingDrawing" xmlns:wp="http://schemas.openxmlformats.org/drawingml/2006/wordprocessingDrawing" xmlns:w10="urn:schemas-microsoft-com:office:word" xmlns:w="http://schemas.openxmlformats.org/wordprocessingml/2006/main" xmlns:w14="http://schemas.microsoft.com/office/word/2010/wordml" xmlns:wpg="http://schemas.microsoft.com/office/word/2010/wordprocessingGroup" xmlns:wpi="http://schemas.microsoft.com/office/word/2010/wordprocessingInk" xmlns:wne="http://schemas.microsoft.com/office/word/2006/wordml" xmlns:wps="http://schemas.microsoft.com/office/word/2010/wordprocessingShape" mc:Ignorable="w14 wp14">
+  <w:comment w:id="1" w:author="Windows User" w:date="2015-07-10T12:20:00Z" w:initials="WU">
+    <w:p>
+      <w:pPr>
+        <w:pStyle w:val="CommentText"/>
+      </w:pPr>
+      <w:r>
+        <w:rPr>
+          <w:rStyle w:val="CommentReference"/>
+        </w:rPr>
+        <w:annotationRef/>
+      </w:r>
+      <w:r>
+        <w:t>Just victorious? Any tie in to saving?</w:t>
+      </w:r>
+    </w:p>
+  </w:comment>
+  <w:comment w:id="2" w:author="Windows User" w:date="2015-07-10T12:35:00Z" w:initials="WU">
+    <w:p>
+      <w:pPr>
+        <w:pStyle w:val="CommentText"/>
+      </w:pPr>
+      <w:r>
+        <w:rPr>
+          <w:rStyle w:val="CommentReference"/>
+        </w:rPr>
+        <w:annotationRef/>
+      </w:r>
+      <w:r>
+        <w:t>Needs work.</w:t>
+      </w:r>
+    </w:p>
+  </w:comment>
+  <w:comment w:id="3" w:author="Windows User" w:date="2015-07-10T12:24:00Z" w:initials="WU">
+    <w:p>
+      <w:pPr>
+        <w:pStyle w:val="CommentText"/>
+      </w:pPr>
+      <w:r>
+        <w:rPr>
+          <w:rStyle w:val="CommentReference"/>
+        </w:rPr>
+        <w:annotationRef/>
+      </w:r>
+      <w:r>
+        <w:t>The heavens much clearer sky rather than heaven…</w:t>
+      </w:r>
+    </w:p>
+  </w:comment>
+</w:comments>
 </file>
 
 <file path=word/styles.xml><?xml version="1.0" encoding="utf-8"?>

</xml_diff>